<commit_message>
update requirements specification document
</commit_message>
<xml_diff>
--- a/Requirements_Specification_Document.docx
+++ b/Requirements_Specification_Document.docx
@@ -87,7 +87,13 @@
         <w:t>Team members: Kabishan Suvendran, Franklin Tian</w:t>
       </w:r>
       <w:r>
-        <w:t>, Jiawei Yu, Bowen Zhang</w:t>
+        <w:t xml:space="preserve">, </w:t>
+      </w:r>
+      <w:r>
+        <w:rPr>
+          <w:rFonts w:ascii="Times New Roman" w:hAnsi="Times New Roman" w:cs="Times New Roman"/>
+        </w:rPr>
+        <w:t>Jiawei Yu, Bowen Zhang</w:t>
       </w:r>
     </w:p>
     <w:p>
@@ -551,7 +557,7 @@
             <w:pPr>
               <w:spacing w:line="360" w:lineRule="auto"/>
               <w:rPr>
-                <w:rFonts w:ascii="Times New Roman" w:hAnsi="Times New Roman" w:cs="Times New Roman"/>
+                <w:rFonts w:ascii="Times New Roman" w:hAnsi="Times New Roman" w:cs="Times New Roman" w:hint="eastAsia"/>
                 <w:iCs/>
                 <w:sz w:val="20"/>
                 <w:szCs w:val="20"/>
@@ -567,6 +573,26 @@
                 <w:lang w:val="en-US"/>
               </w:rPr>
               <w:t>ℕ</w:t>
+            </w:r>
+            <w:r>
+              <w:rPr>
+                <w:rFonts w:ascii="Times New Roman" w:hAnsi="Times New Roman" w:cs="Times New Roman" w:hint="eastAsia"/>
+                <w:iCs/>
+                <w:sz w:val="20"/>
+                <w:szCs w:val="20"/>
+                <w:lang w:val="en-US"/>
+              </w:rPr>
+              <w:t>,</w:t>
+            </w:r>
+            <w:r>
+              <w:rPr>
+                <w:rFonts w:ascii="Times New Roman" w:hAnsi="Times New Roman" w:cs="Times New Roman"/>
+                <w:iCs/>
+                <w:sz w:val="20"/>
+                <w:szCs w:val="20"/>
+                <w:lang w:val="en-US"/>
+              </w:rPr>
+              <w:t xml:space="preserve"> a sequence of YouTuber</w:t>
             </w:r>
           </w:p>
         </w:tc>
@@ -594,6 +620,192 @@
                 <w:lang w:val="en-US"/>
               </w:rPr>
               <w:t>Graph</w:t>
+            </w:r>
+          </w:p>
+        </w:tc>
+        <w:tc>
+          <w:tcPr>
+            <w:tcW w:w="3203" w:type="dxa"/>
+          </w:tcPr>
+          <w:p>
+            <w:pPr>
+              <w:spacing w:line="360" w:lineRule="auto"/>
+              <w:rPr>
+                <w:rFonts w:ascii="Times New Roman" w:hAnsi="Times New Roman" w:cs="Times New Roman"/>
+                <w:iCs/>
+                <w:sz w:val="20"/>
+                <w:szCs w:val="20"/>
+                <w:lang w:val="en-US"/>
+              </w:rPr>
+            </w:pPr>
+          </w:p>
+        </w:tc>
+      </w:tr>
+      <w:tr>
+        <w:trPr>
+          <w:trHeight w:val="253"/>
+        </w:trPr>
+        <w:tc>
+          <w:tcPr>
+            <w:tcW w:w="2249" w:type="dxa"/>
+          </w:tcPr>
+          <w:p>
+            <w:pPr>
+              <w:spacing w:line="360" w:lineRule="auto"/>
+              <w:rPr>
+                <w:rFonts w:ascii="Times New Roman" w:hAnsi="Times New Roman" w:cs="Times New Roman"/>
+                <w:iCs/>
+                <w:sz w:val="20"/>
+                <w:szCs w:val="20"/>
+                <w:lang w:val="en-US"/>
+              </w:rPr>
+            </w:pPr>
+            <w:r>
+              <w:rPr>
+                <w:rFonts w:ascii="Times New Roman" w:hAnsi="Times New Roman" w:cs="Times New Roman"/>
+                <w:iCs/>
+                <w:sz w:val="20"/>
+                <w:szCs w:val="20"/>
+                <w:lang w:val="en-US"/>
+              </w:rPr>
+              <w:t>Vertices</w:t>
+            </w:r>
+          </w:p>
+        </w:tc>
+        <w:tc>
+          <w:tcPr>
+            <w:tcW w:w="2141" w:type="dxa"/>
+          </w:tcPr>
+          <w:p>
+            <w:pPr>
+              <w:spacing w:line="360" w:lineRule="auto"/>
+              <w:rPr>
+                <w:rFonts w:ascii="Times New Roman" w:hAnsi="Times New Roman" w:cs="Times New Roman"/>
+                <w:iCs/>
+                <w:sz w:val="20"/>
+                <w:szCs w:val="20"/>
+                <w:lang w:val="en-US"/>
+              </w:rPr>
+            </w:pPr>
+          </w:p>
+        </w:tc>
+        <w:tc>
+          <w:tcPr>
+            <w:tcW w:w="1417" w:type="dxa"/>
+          </w:tcPr>
+          <w:p>
+            <w:pPr>
+              <w:spacing w:line="360" w:lineRule="auto"/>
+              <w:rPr>
+                <w:rFonts w:ascii="Times New Roman" w:hAnsi="Times New Roman" w:cs="Times New Roman"/>
+                <w:iCs/>
+                <w:sz w:val="20"/>
+                <w:szCs w:val="20"/>
+                <w:lang w:val="en-US"/>
+              </w:rPr>
+            </w:pPr>
+            <w:r>
+              <w:rPr>
+                <w:rFonts w:ascii="Times New Roman" w:hAnsi="Times New Roman" w:cs="Times New Roman"/>
+                <w:iCs/>
+                <w:sz w:val="20"/>
+                <w:szCs w:val="20"/>
+                <w:lang w:val="en-US"/>
+              </w:rPr>
+              <w:t>ℕ</w:t>
+            </w:r>
+          </w:p>
+        </w:tc>
+        <w:tc>
+          <w:tcPr>
+            <w:tcW w:w="3203" w:type="dxa"/>
+          </w:tcPr>
+          <w:p>
+            <w:pPr>
+              <w:spacing w:line="360" w:lineRule="auto"/>
+              <w:rPr>
+                <w:rFonts w:ascii="Times New Roman" w:hAnsi="Times New Roman" w:cs="Times New Roman"/>
+                <w:iCs/>
+                <w:sz w:val="20"/>
+                <w:szCs w:val="20"/>
+                <w:lang w:val="en-US"/>
+              </w:rPr>
+            </w:pPr>
+          </w:p>
+        </w:tc>
+      </w:tr>
+      <w:tr>
+        <w:trPr>
+          <w:trHeight w:val="253"/>
+        </w:trPr>
+        <w:tc>
+          <w:tcPr>
+            <w:tcW w:w="2249" w:type="dxa"/>
+          </w:tcPr>
+          <w:p>
+            <w:pPr>
+              <w:spacing w:line="360" w:lineRule="auto"/>
+              <w:rPr>
+                <w:rFonts w:ascii="Times New Roman" w:hAnsi="Times New Roman" w:cs="Times New Roman"/>
+                <w:iCs/>
+                <w:sz w:val="20"/>
+                <w:szCs w:val="20"/>
+                <w:lang w:val="en-US"/>
+              </w:rPr>
+            </w:pPr>
+            <w:r>
+              <w:rPr>
+                <w:rFonts w:ascii="Times New Roman" w:hAnsi="Times New Roman" w:cs="Times New Roman"/>
+                <w:iCs/>
+                <w:sz w:val="20"/>
+                <w:szCs w:val="20"/>
+                <w:lang w:val="en-US"/>
+              </w:rPr>
+              <w:t>Edges</w:t>
+            </w:r>
+          </w:p>
+        </w:tc>
+        <w:tc>
+          <w:tcPr>
+            <w:tcW w:w="2141" w:type="dxa"/>
+          </w:tcPr>
+          <w:p>
+            <w:pPr>
+              <w:spacing w:line="360" w:lineRule="auto"/>
+              <w:rPr>
+                <w:rFonts w:ascii="Times New Roman" w:hAnsi="Times New Roman" w:cs="Times New Roman"/>
+                <w:iCs/>
+                <w:sz w:val="20"/>
+                <w:szCs w:val="20"/>
+                <w:lang w:val="en-US"/>
+              </w:rPr>
+            </w:pPr>
+          </w:p>
+        </w:tc>
+        <w:tc>
+          <w:tcPr>
+            <w:tcW w:w="1417" w:type="dxa"/>
+          </w:tcPr>
+          <w:p>
+            <w:pPr>
+              <w:spacing w:line="360" w:lineRule="auto"/>
+              <w:rPr>
+                <w:rFonts w:ascii="Times New Roman" w:hAnsi="Times New Roman" w:cs="Times New Roman"/>
+                <w:iCs/>
+                <w:sz w:val="20"/>
+                <w:szCs w:val="20"/>
+                <w:lang w:val="en-US"/>
+              </w:rPr>
+            </w:pPr>
+            <w:r>
+              <w:rPr>
+                <w:rFonts w:ascii="Times New Roman" w:hAnsi="Times New Roman" w:cs="Times New Roman"/>
+                <w:iCs/>
+                <w:sz w:val="20"/>
+                <w:szCs w:val="20"/>
+                <w:lang w:val="en-US"/>
+              </w:rPr>
+              <w:t>ℕ</w:t>
             </w:r>
           </w:p>
         </w:tc>
@@ -671,7 +883,17 @@
                 <w:szCs w:val="20"/>
                 <w:lang w:val="en-US"/>
               </w:rPr>
-              <w:t>YouTuber</w:t>
+              <w:t>Y</w:t>
+            </w:r>
+            <w:r>
+              <w:rPr>
+                <w:rFonts w:ascii="Times New Roman" w:hAnsi="Times New Roman" w:cs="Times New Roman" w:hint="eastAsia"/>
+                <w:iCs/>
+                <w:sz w:val="20"/>
+                <w:szCs w:val="20"/>
+                <w:lang w:val="en-US"/>
+              </w:rPr>
+              <w:t>ouTuber</w:t>
             </w:r>
             <w:r>
               <w:rPr>
@@ -808,10 +1030,8 @@
                 <w:szCs w:val="20"/>
                 <w:lang w:val="en-US"/>
               </w:rPr>
-              <w:t>?</w:t>
+              <w:t>YouTuber</w:t>
             </w:r>
-            <w:bookmarkStart w:id="0" w:name="_GoBack"/>
-            <w:bookmarkEnd w:id="0"/>
           </w:p>
         </w:tc>
         <w:tc>
@@ -841,6 +1061,1113 @@
           <w:iCs/>
           <w:sz w:val="28"/>
           <w:szCs w:val="28"/>
+          <w:lang w:val="en-US"/>
+        </w:rPr>
+      </w:pPr>
+    </w:p>
+    <w:p>
+      <w:pPr>
+        <w:spacing w:line="360" w:lineRule="auto"/>
+        <w:rPr>
+          <w:rFonts w:ascii="Times New Roman" w:hAnsi="Times New Roman" w:cs="Times New Roman"/>
+          <w:iCs/>
+          <w:sz w:val="32"/>
+          <w:szCs w:val="32"/>
+          <w:lang w:val="en-US"/>
+        </w:rPr>
+      </w:pPr>
+      <w:r>
+        <w:rPr>
+          <w:rFonts w:ascii="Times New Roman" w:hAnsi="Times New Roman" w:cs="Times New Roman"/>
+          <w:iCs/>
+          <w:sz w:val="32"/>
+          <w:szCs w:val="32"/>
+          <w:lang w:val="en-US"/>
+        </w:rPr>
+        <w:t>Semantics</w:t>
+      </w:r>
+    </w:p>
+    <w:p>
+      <w:pPr>
+        <w:spacing w:line="360" w:lineRule="auto"/>
+        <w:rPr>
+          <w:rFonts w:ascii="Times New Roman" w:hAnsi="Times New Roman" w:cs="Times New Roman"/>
+          <w:iCs/>
+          <w:sz w:val="28"/>
+          <w:szCs w:val="28"/>
+          <w:lang w:val="en-US"/>
+        </w:rPr>
+      </w:pPr>
+      <w:r>
+        <w:rPr>
+          <w:rFonts w:ascii="Times New Roman" w:hAnsi="Times New Roman" w:cs="Times New Roman"/>
+          <w:iCs/>
+          <w:sz w:val="28"/>
+          <w:szCs w:val="28"/>
+          <w:lang w:val="en-US"/>
+        </w:rPr>
+        <w:t>State Variables</w:t>
+      </w:r>
+    </w:p>
+    <w:p>
+      <w:pPr>
+        <w:spacing w:line="360" w:lineRule="auto"/>
+        <w:rPr>
+          <w:rFonts w:ascii="Times New Roman" w:hAnsi="Times New Roman" w:cs="Times New Roman"/>
+          <w:iCs/>
+          <w:lang w:val="en-US"/>
+        </w:rPr>
+      </w:pPr>
+      <w:r>
+        <w:rPr>
+          <w:rFonts w:ascii="Times New Roman" w:hAnsi="Times New Roman" w:cs="Times New Roman"/>
+          <w:iCs/>
+          <w:lang w:val="en-US"/>
+        </w:rPr>
+        <w:t>vertices</w:t>
+      </w:r>
+      <w:r>
+        <w:rPr>
+          <w:rFonts w:ascii="Times New Roman" w:hAnsi="Times New Roman" w:cs="Times New Roman"/>
+          <w:iCs/>
+          <w:lang w:val="en-US"/>
+        </w:rPr>
+        <w:t>: ℕ</w:t>
+      </w:r>
+    </w:p>
+    <w:p>
+      <w:pPr>
+        <w:spacing w:line="360" w:lineRule="auto"/>
+        <w:rPr>
+          <w:rFonts w:ascii="Times New Roman" w:hAnsi="Times New Roman" w:cs="Times New Roman"/>
+          <w:iCs/>
+          <w:lang w:val="en-US"/>
+        </w:rPr>
+      </w:pPr>
+      <w:r>
+        <w:rPr>
+          <w:rFonts w:ascii="Times New Roman" w:hAnsi="Times New Roman" w:cs="Times New Roman"/>
+          <w:iCs/>
+          <w:lang w:val="en-US"/>
+        </w:rPr>
+        <w:t>edges</w:t>
+      </w:r>
+      <w:r>
+        <w:rPr>
+          <w:rFonts w:ascii="Times New Roman" w:hAnsi="Times New Roman" w:cs="Times New Roman"/>
+          <w:iCs/>
+          <w:lang w:val="en-US"/>
+        </w:rPr>
+        <w:t>: ℕ</w:t>
+      </w:r>
+    </w:p>
+    <w:p>
+      <w:pPr>
+        <w:spacing w:line="360" w:lineRule="auto"/>
+        <w:rPr>
+          <w:rFonts w:ascii="Times New Roman" w:hAnsi="Times New Roman" w:cs="Times New Roman"/>
+          <w:iCs/>
+          <w:lang w:val="en-US"/>
+        </w:rPr>
+      </w:pPr>
+      <w:proofErr w:type="spellStart"/>
+      <w:r>
+        <w:rPr>
+          <w:rFonts w:ascii="Times New Roman" w:hAnsi="Times New Roman" w:cs="Times New Roman"/>
+          <w:iCs/>
+          <w:lang w:val="en-US"/>
+        </w:rPr>
+        <w:t>AdjList</w:t>
+      </w:r>
+      <w:proofErr w:type="spellEnd"/>
+      <w:r>
+        <w:rPr>
+          <w:rFonts w:ascii="Times New Roman" w:hAnsi="Times New Roman" w:cs="Times New Roman"/>
+          <w:iCs/>
+          <w:lang w:val="en-US"/>
+        </w:rPr>
+        <w:t xml:space="preserve">: </w:t>
+      </w:r>
+      <w:r>
+        <w:rPr>
+          <w:rFonts w:ascii="Times New Roman" w:hAnsi="Times New Roman" w:cs="Times New Roman"/>
+          <w:iCs/>
+          <w:lang w:val="en-US"/>
+        </w:rPr>
+        <w:t xml:space="preserve">a </w:t>
+      </w:r>
+      <w:r>
+        <w:rPr>
+          <w:rFonts w:ascii="Times New Roman" w:hAnsi="Times New Roman" w:cs="Times New Roman"/>
+          <w:iCs/>
+          <w:lang w:val="en-US"/>
+        </w:rPr>
+        <w:t xml:space="preserve">sequence of </w:t>
+      </w:r>
+      <w:r>
+        <w:rPr>
+          <w:rFonts w:ascii="Times New Roman" w:hAnsi="Times New Roman" w:cs="Times New Roman"/>
+          <w:iCs/>
+          <w:lang w:val="en-US"/>
+        </w:rPr>
+        <w:t xml:space="preserve">a sequence of </w:t>
+      </w:r>
+      <w:r>
+        <w:rPr>
+          <w:rFonts w:ascii="Times New Roman" w:hAnsi="Times New Roman" w:cs="Times New Roman"/>
+          <w:iCs/>
+          <w:lang w:val="en-US"/>
+        </w:rPr>
+        <w:t>YouTuber</w:t>
+      </w:r>
+    </w:p>
+    <w:p>
+      <w:pPr>
+        <w:spacing w:line="360" w:lineRule="auto"/>
+        <w:rPr>
+          <w:rFonts w:ascii="Times New Roman" w:hAnsi="Times New Roman" w:cs="Times New Roman"/>
+          <w:iCs/>
+          <w:lang w:val="en-US"/>
+        </w:rPr>
+      </w:pPr>
+    </w:p>
+    <w:p>
+      <w:pPr>
+        <w:spacing w:line="360" w:lineRule="auto"/>
+        <w:rPr>
+          <w:rFonts w:ascii="Times New Roman" w:hAnsi="Times New Roman" w:cs="Times New Roman"/>
+          <w:iCs/>
+          <w:sz w:val="28"/>
+          <w:szCs w:val="28"/>
+          <w:lang w:val="en-US"/>
+        </w:rPr>
+      </w:pPr>
+      <w:r>
+        <w:rPr>
+          <w:rFonts w:ascii="Times New Roman" w:hAnsi="Times New Roman" w:cs="Times New Roman"/>
+          <w:iCs/>
+          <w:sz w:val="28"/>
+          <w:szCs w:val="28"/>
+          <w:lang w:val="en-US"/>
+        </w:rPr>
+        <w:t>State Invariant</w:t>
+      </w:r>
+    </w:p>
+    <w:p>
+      <w:pPr>
+        <w:spacing w:line="360" w:lineRule="auto"/>
+        <w:rPr>
+          <w:rFonts w:ascii="Times New Roman" w:hAnsi="Times New Roman" w:cs="Times New Roman"/>
+          <w:iCs/>
+          <w:lang w:val="en-US"/>
+        </w:rPr>
+      </w:pPr>
+      <w:r>
+        <w:rPr>
+          <w:rFonts w:ascii="Times New Roman" w:hAnsi="Times New Roman" w:cs="Times New Roman"/>
+          <w:iCs/>
+          <w:lang w:val="en-US"/>
+        </w:rPr>
+        <w:t>N</w:t>
+      </w:r>
+      <w:r>
+        <w:rPr>
+          <w:rFonts w:ascii="Times New Roman" w:hAnsi="Times New Roman" w:cs="Times New Roman"/>
+          <w:iCs/>
+          <w:lang w:val="en-US"/>
+        </w:rPr>
+        <w:t>one</w:t>
+      </w:r>
+    </w:p>
+    <w:p>
+      <w:pPr>
+        <w:spacing w:line="360" w:lineRule="auto"/>
+        <w:rPr>
+          <w:rFonts w:ascii="Times New Roman" w:hAnsi="Times New Roman" w:cs="Times New Roman"/>
+          <w:iCs/>
+          <w:sz w:val="28"/>
+          <w:szCs w:val="28"/>
+          <w:lang w:val="en-US"/>
+        </w:rPr>
+      </w:pPr>
+      <w:r>
+        <w:rPr>
+          <w:rFonts w:ascii="Times New Roman" w:hAnsi="Times New Roman" w:cs="Times New Roman"/>
+          <w:iCs/>
+          <w:sz w:val="28"/>
+          <w:szCs w:val="28"/>
+          <w:lang w:val="en-US"/>
+        </w:rPr>
+        <w:lastRenderedPageBreak/>
+        <w:t>Assumptions</w:t>
+      </w:r>
+    </w:p>
+    <w:p>
+      <w:pPr>
+        <w:spacing w:line="360" w:lineRule="auto"/>
+        <w:rPr>
+          <w:rFonts w:ascii="Times New Roman" w:hAnsi="Times New Roman" w:cs="Times New Roman"/>
+          <w:iCs/>
+          <w:lang w:val="en-US"/>
+        </w:rPr>
+      </w:pPr>
+      <w:r>
+        <w:rPr>
+          <w:rFonts w:ascii="Times New Roman" w:hAnsi="Times New Roman" w:cs="Times New Roman"/>
+          <w:iCs/>
+          <w:lang w:val="en-US"/>
+        </w:rPr>
+        <w:t>The constructor Graph should be called before calling any other methods.</w:t>
+      </w:r>
+    </w:p>
+    <w:p>
+      <w:pPr>
+        <w:spacing w:line="360" w:lineRule="auto"/>
+        <w:rPr>
+          <w:rFonts w:ascii="Times New Roman" w:hAnsi="Times New Roman" w:cs="Times New Roman"/>
+          <w:iCs/>
+          <w:lang w:val="en-US"/>
+        </w:rPr>
+      </w:pPr>
+    </w:p>
+    <w:p>
+      <w:pPr>
+        <w:spacing w:line="360" w:lineRule="auto"/>
+        <w:rPr>
+          <w:rFonts w:ascii="Times New Roman" w:hAnsi="Times New Roman" w:cs="Times New Roman"/>
+          <w:iCs/>
+          <w:sz w:val="28"/>
+          <w:szCs w:val="28"/>
+          <w:lang w:val="en-US"/>
+        </w:rPr>
+      </w:pPr>
+      <w:r>
+        <w:rPr>
+          <w:rFonts w:ascii="Times New Roman" w:hAnsi="Times New Roman" w:cs="Times New Roman"/>
+          <w:iCs/>
+          <w:sz w:val="28"/>
+          <w:szCs w:val="28"/>
+          <w:lang w:val="en-US"/>
+        </w:rPr>
+        <w:t>Access Routine Semantics</w:t>
+      </w:r>
+    </w:p>
+    <w:p>
+      <w:pPr>
+        <w:spacing w:line="360" w:lineRule="auto"/>
+        <w:rPr>
+          <w:rFonts w:ascii="Times New Roman" w:hAnsi="Times New Roman" w:cs="Times New Roman"/>
+          <w:iCs/>
+          <w:lang w:val="en-US"/>
+        </w:rPr>
+      </w:pPr>
+      <w:r>
+        <w:rPr>
+          <w:rFonts w:ascii="Times New Roman" w:hAnsi="Times New Roman" w:cs="Times New Roman"/>
+          <w:iCs/>
+          <w:lang w:val="en-US"/>
+        </w:rPr>
+        <w:t xml:space="preserve">new </w:t>
+      </w:r>
+      <w:proofErr w:type="gramStart"/>
+      <w:r>
+        <w:rPr>
+          <w:rFonts w:ascii="Times New Roman" w:hAnsi="Times New Roman" w:cs="Times New Roman"/>
+          <w:iCs/>
+          <w:lang w:val="en-US"/>
+        </w:rPr>
+        <w:t>Graph(</w:t>
+      </w:r>
+      <w:proofErr w:type="gramEnd"/>
+      <w:r>
+        <w:rPr>
+          <w:rFonts w:ascii="Times New Roman" w:hAnsi="Times New Roman" w:cs="Times New Roman"/>
+          <w:iCs/>
+          <w:lang w:val="en-US"/>
+        </w:rPr>
+        <w:t>V, L)</w:t>
+      </w:r>
+    </w:p>
+    <w:p>
+      <w:pPr>
+        <w:pStyle w:val="ListParagraph"/>
+        <w:numPr>
+          <w:ilvl w:val="0"/>
+          <w:numId w:val="6"/>
+        </w:numPr>
+        <w:spacing w:line="360" w:lineRule="auto"/>
+        <w:rPr>
+          <w:rFonts w:ascii="Times New Roman" w:hAnsi="Times New Roman" w:cs="Times New Roman"/>
+          <w:iCs/>
+          <w:lang w:val="en-US"/>
+        </w:rPr>
+      </w:pPr>
+      <w:r>
+        <w:rPr>
+          <w:rFonts w:ascii="Times New Roman" w:hAnsi="Times New Roman" w:cs="Times New Roman"/>
+          <w:iCs/>
+          <w:lang w:val="en-US"/>
+        </w:rPr>
+        <w:t xml:space="preserve">transition: vertices, edges, </w:t>
+      </w:r>
+      <w:proofErr w:type="spellStart"/>
+      <w:r>
+        <w:rPr>
+          <w:rFonts w:ascii="Times New Roman" w:hAnsi="Times New Roman" w:cs="Times New Roman"/>
+          <w:iCs/>
+          <w:lang w:val="en-US"/>
+        </w:rPr>
+        <w:t>AdjList</w:t>
+      </w:r>
+      <w:proofErr w:type="spellEnd"/>
+      <w:r>
+        <w:rPr>
+          <w:rFonts w:ascii="Times New Roman" w:hAnsi="Times New Roman" w:cs="Times New Roman"/>
+          <w:iCs/>
+          <w:lang w:val="en-US"/>
+        </w:rPr>
+        <w:t xml:space="preserve"> </w:t>
+      </w:r>
+      <w:r>
+        <w:rPr>
+          <w:rFonts w:ascii="Cambria Math" w:hAnsi="Cambria Math" w:cs="Cambria Math"/>
+          <w:iCs/>
+          <w:lang w:val="en-US"/>
+        </w:rPr>
+        <w:t>≔</w:t>
+      </w:r>
+      <w:r>
+        <w:rPr>
+          <w:rFonts w:ascii="Times New Roman" w:hAnsi="Times New Roman" w:cs="Times New Roman"/>
+          <w:iCs/>
+          <w:lang w:val="en-US"/>
+        </w:rPr>
+        <w:t xml:space="preserve"> V, 0, L</w:t>
+      </w:r>
+    </w:p>
+    <w:p>
+      <w:pPr>
+        <w:pStyle w:val="ListParagraph"/>
+        <w:numPr>
+          <w:ilvl w:val="0"/>
+          <w:numId w:val="6"/>
+        </w:numPr>
+        <w:spacing w:line="360" w:lineRule="auto"/>
+        <w:rPr>
+          <w:rFonts w:ascii="Times New Roman" w:hAnsi="Times New Roman" w:cs="Times New Roman"/>
+          <w:iCs/>
+          <w:lang w:val="en-US"/>
+        </w:rPr>
+      </w:pPr>
+      <w:r>
+        <w:rPr>
+          <w:rFonts w:ascii="Times New Roman" w:hAnsi="Times New Roman" w:cs="Times New Roman"/>
+          <w:iCs/>
+          <w:lang w:val="en-US"/>
+        </w:rPr>
+        <w:t xml:space="preserve">output: out </w:t>
+      </w:r>
+      <w:r>
+        <w:rPr>
+          <w:rFonts w:ascii="Cambria Math" w:hAnsi="Cambria Math" w:cs="Cambria Math"/>
+          <w:iCs/>
+          <w:lang w:val="en-US"/>
+        </w:rPr>
+        <w:t>≔</w:t>
+      </w:r>
+      <w:r>
+        <w:rPr>
+          <w:rFonts w:ascii="Times New Roman" w:hAnsi="Times New Roman" w:cs="Times New Roman"/>
+          <w:iCs/>
+          <w:lang w:val="en-US"/>
+        </w:rPr>
+        <w:t xml:space="preserve"> self</w:t>
+      </w:r>
+    </w:p>
+    <w:p>
+      <w:pPr>
+        <w:pStyle w:val="ListParagraph"/>
+        <w:numPr>
+          <w:ilvl w:val="0"/>
+          <w:numId w:val="6"/>
+        </w:numPr>
+        <w:spacing w:line="360" w:lineRule="auto"/>
+        <w:rPr>
+          <w:rFonts w:ascii="Times New Roman" w:hAnsi="Times New Roman" w:cs="Times New Roman"/>
+          <w:iCs/>
+          <w:lang w:val="en-US"/>
+        </w:rPr>
+      </w:pPr>
+      <w:r>
+        <w:rPr>
+          <w:rFonts w:ascii="Times New Roman" w:hAnsi="Times New Roman" w:cs="Times New Roman"/>
+          <w:iCs/>
+          <w:lang w:val="en-US"/>
+        </w:rPr>
+        <w:t>exception: none</w:t>
+      </w:r>
+    </w:p>
+    <w:p>
+      <w:pPr>
+        <w:spacing w:line="360" w:lineRule="auto"/>
+        <w:rPr>
+          <w:rFonts w:ascii="Times New Roman" w:hAnsi="Times New Roman" w:cs="Times New Roman"/>
+          <w:iCs/>
+          <w:lang w:val="en-US"/>
+        </w:rPr>
+      </w:pPr>
+      <w:proofErr w:type="gramStart"/>
+      <w:r>
+        <w:rPr>
+          <w:rFonts w:ascii="Times New Roman" w:hAnsi="Times New Roman" w:cs="Times New Roman"/>
+          <w:iCs/>
+          <w:lang w:val="en-US"/>
+        </w:rPr>
+        <w:t>Vertices(</w:t>
+      </w:r>
+      <w:proofErr w:type="gramEnd"/>
+      <w:r>
+        <w:rPr>
+          <w:rFonts w:ascii="Times New Roman" w:hAnsi="Times New Roman" w:cs="Times New Roman"/>
+          <w:iCs/>
+          <w:lang w:val="en-US"/>
+        </w:rPr>
+        <w:t>)</w:t>
+      </w:r>
+    </w:p>
+    <w:p>
+      <w:pPr>
+        <w:pStyle w:val="ListParagraph"/>
+        <w:numPr>
+          <w:ilvl w:val="0"/>
+          <w:numId w:val="7"/>
+        </w:numPr>
+        <w:spacing w:line="360" w:lineRule="auto"/>
+        <w:rPr>
+          <w:rFonts w:ascii="Times New Roman" w:hAnsi="Times New Roman" w:cs="Times New Roman"/>
+          <w:iCs/>
+          <w:lang w:val="en-US"/>
+        </w:rPr>
+      </w:pPr>
+      <w:r>
+        <w:rPr>
+          <w:rFonts w:ascii="Times New Roman" w:hAnsi="Times New Roman" w:cs="Times New Roman"/>
+          <w:iCs/>
+          <w:lang w:val="en-US"/>
+        </w:rPr>
+        <w:t xml:space="preserve">output: out </w:t>
+      </w:r>
+      <w:r>
+        <w:rPr>
+          <w:rFonts w:ascii="Cambria Math" w:hAnsi="Cambria Math" w:cs="Cambria Math"/>
+          <w:iCs/>
+          <w:lang w:val="en-US"/>
+        </w:rPr>
+        <w:t>≔</w:t>
+      </w:r>
+      <w:r>
+        <w:rPr>
+          <w:rFonts w:ascii="Times New Roman" w:hAnsi="Times New Roman" w:cs="Times New Roman"/>
+          <w:iCs/>
+          <w:lang w:val="en-US"/>
+        </w:rPr>
+        <w:t xml:space="preserve"> vertices</w:t>
+      </w:r>
+    </w:p>
+    <w:p>
+      <w:pPr>
+        <w:pStyle w:val="ListParagraph"/>
+        <w:numPr>
+          <w:ilvl w:val="0"/>
+          <w:numId w:val="7"/>
+        </w:numPr>
+        <w:spacing w:line="360" w:lineRule="auto"/>
+        <w:rPr>
+          <w:rFonts w:ascii="Times New Roman" w:hAnsi="Times New Roman" w:cs="Times New Roman"/>
+          <w:iCs/>
+          <w:lang w:val="en-US"/>
+        </w:rPr>
+      </w:pPr>
+      <w:r>
+        <w:rPr>
+          <w:rFonts w:ascii="Times New Roman" w:hAnsi="Times New Roman" w:cs="Times New Roman"/>
+          <w:iCs/>
+          <w:lang w:val="en-US"/>
+        </w:rPr>
+        <w:t>exception: none</w:t>
+      </w:r>
+    </w:p>
+    <w:p>
+      <w:pPr>
+        <w:spacing w:line="360" w:lineRule="auto"/>
+        <w:rPr>
+          <w:rFonts w:ascii="Times New Roman" w:hAnsi="Times New Roman" w:cs="Times New Roman"/>
+          <w:iCs/>
+          <w:lang w:val="en-US"/>
+        </w:rPr>
+      </w:pPr>
+      <w:proofErr w:type="gramStart"/>
+      <w:r>
+        <w:rPr>
+          <w:rFonts w:ascii="Times New Roman" w:hAnsi="Times New Roman" w:cs="Times New Roman"/>
+          <w:iCs/>
+          <w:lang w:val="en-US"/>
+        </w:rPr>
+        <w:t>Edges(</w:t>
+      </w:r>
+      <w:proofErr w:type="gramEnd"/>
+      <w:r>
+        <w:rPr>
+          <w:rFonts w:ascii="Times New Roman" w:hAnsi="Times New Roman" w:cs="Times New Roman"/>
+          <w:iCs/>
+          <w:lang w:val="en-US"/>
+        </w:rPr>
+        <w:t>)</w:t>
+      </w:r>
+    </w:p>
+    <w:p>
+      <w:pPr>
+        <w:pStyle w:val="ListParagraph"/>
+        <w:numPr>
+          <w:ilvl w:val="0"/>
+          <w:numId w:val="8"/>
+        </w:numPr>
+        <w:spacing w:line="360" w:lineRule="auto"/>
+        <w:rPr>
+          <w:rFonts w:ascii="Times New Roman" w:hAnsi="Times New Roman" w:cs="Times New Roman"/>
+          <w:iCs/>
+          <w:lang w:val="en-US"/>
+        </w:rPr>
+      </w:pPr>
+      <w:r>
+        <w:rPr>
+          <w:rFonts w:ascii="Times New Roman" w:hAnsi="Times New Roman" w:cs="Times New Roman"/>
+          <w:iCs/>
+          <w:lang w:val="en-US"/>
+        </w:rPr>
+        <w:t xml:space="preserve">output: out </w:t>
+      </w:r>
+      <w:r>
+        <w:rPr>
+          <w:rFonts w:ascii="Cambria Math" w:hAnsi="Cambria Math" w:cs="Cambria Math"/>
+          <w:iCs/>
+          <w:lang w:val="en-US"/>
+        </w:rPr>
+        <w:t>≔</w:t>
+      </w:r>
+      <w:r>
+        <w:rPr>
+          <w:rFonts w:ascii="Times New Roman" w:hAnsi="Times New Roman" w:cs="Times New Roman"/>
+          <w:iCs/>
+          <w:lang w:val="en-US"/>
+        </w:rPr>
+        <w:t xml:space="preserve"> edges</w:t>
+      </w:r>
+    </w:p>
+    <w:p>
+      <w:pPr>
+        <w:pStyle w:val="ListParagraph"/>
+        <w:numPr>
+          <w:ilvl w:val="0"/>
+          <w:numId w:val="8"/>
+        </w:numPr>
+        <w:spacing w:line="360" w:lineRule="auto"/>
+        <w:rPr>
+          <w:rFonts w:ascii="Times New Roman" w:hAnsi="Times New Roman" w:cs="Times New Roman"/>
+          <w:iCs/>
+          <w:lang w:val="en-US"/>
+        </w:rPr>
+      </w:pPr>
+      <w:r>
+        <w:rPr>
+          <w:rFonts w:ascii="Times New Roman" w:hAnsi="Times New Roman" w:cs="Times New Roman"/>
+          <w:iCs/>
+          <w:lang w:val="en-US"/>
+        </w:rPr>
+        <w:t>exception: none</w:t>
+      </w:r>
+    </w:p>
+    <w:p>
+      <w:pPr>
+        <w:spacing w:line="360" w:lineRule="auto"/>
+        <w:rPr>
+          <w:rFonts w:ascii="Times New Roman" w:hAnsi="Times New Roman" w:cs="Times New Roman"/>
+          <w:iCs/>
+          <w:lang w:val="en-US"/>
+        </w:rPr>
+      </w:pPr>
+      <w:proofErr w:type="spellStart"/>
+      <w:proofErr w:type="gramStart"/>
+      <w:r>
+        <w:rPr>
+          <w:rFonts w:ascii="Times New Roman" w:hAnsi="Times New Roman" w:cs="Times New Roman"/>
+          <w:iCs/>
+          <w:lang w:val="en-US"/>
+        </w:rPr>
+        <w:t>addEdge</w:t>
+      </w:r>
+      <w:proofErr w:type="spellEnd"/>
+      <w:r>
+        <w:rPr>
+          <w:rFonts w:ascii="Times New Roman" w:hAnsi="Times New Roman" w:cs="Times New Roman"/>
+          <w:iCs/>
+          <w:lang w:val="en-US"/>
+        </w:rPr>
+        <w:t>(</w:t>
+      </w:r>
+      <w:proofErr w:type="gramEnd"/>
+      <w:r>
+        <w:rPr>
+          <w:rFonts w:ascii="Times New Roman" w:hAnsi="Times New Roman" w:cs="Times New Roman"/>
+          <w:iCs/>
+          <w:lang w:val="en-US"/>
+        </w:rPr>
+        <w:t>v, w)</w:t>
+      </w:r>
+    </w:p>
+    <w:p>
+      <w:pPr>
+        <w:pStyle w:val="ListParagraph"/>
+        <w:numPr>
+          <w:ilvl w:val="0"/>
+          <w:numId w:val="9"/>
+        </w:numPr>
+        <w:spacing w:line="360" w:lineRule="auto"/>
+        <w:rPr>
+          <w:rFonts w:ascii="Times New Roman" w:hAnsi="Times New Roman" w:cs="Times New Roman"/>
+          <w:iCs/>
+          <w:lang w:val="en-US"/>
+        </w:rPr>
+      </w:pPr>
+      <w:r>
+        <w:rPr>
+          <w:rFonts w:ascii="Times New Roman" w:hAnsi="Times New Roman" w:cs="Times New Roman"/>
+          <w:iCs/>
+          <w:lang w:val="en-US"/>
+        </w:rPr>
+        <w:t xml:space="preserve">transition: </w:t>
+      </w:r>
+      <w:r>
+        <w:rPr>
+          <w:rFonts w:ascii="Times New Roman" w:hAnsi="Times New Roman" w:cs="Times New Roman" w:hint="eastAsia"/>
+          <w:iCs/>
+          <w:lang w:val="en-US"/>
+        </w:rPr>
+        <w:t>(</w:t>
+      </w:r>
+      <w:r>
+        <w:rPr>
+          <w:rFonts w:ascii="Times New Roman" w:hAnsi="Times New Roman" w:cs="Times New Roman"/>
+          <w:iCs/>
+          <w:lang w:val="en-US"/>
+        </w:rPr>
+        <w:t xml:space="preserve">v, w : YouTuber | L : a sequence of YouTuber : </w:t>
+      </w:r>
+      <w:r>
+        <w:rPr>
+          <w:rFonts w:ascii="Times New Roman" w:hAnsi="Times New Roman" w:cs="Times New Roman"/>
+          <w:iCs/>
+          <w:lang w:val="en-US"/>
+        </w:rPr>
+        <w:t>(</w:t>
+      </w:r>
+      <w:r>
+        <w:rPr>
+          <w:rFonts w:ascii="Times New Roman" w:hAnsi="Times New Roman" w:cs="Times New Roman"/>
+          <w:iCs/>
+          <w:lang w:val="en-US"/>
+        </w:rPr>
+        <w:t xml:space="preserve">v </w:t>
+      </w:r>
+      <w:r>
+        <w:rPr>
+          <w:rFonts w:ascii="Times New Roman" w:hAnsi="Times New Roman" w:cs="Times New Roman" w:hint="eastAsia"/>
+          <w:iCs/>
+          <w:lang w:val="en-US"/>
+        </w:rPr>
+        <w:t>∈</w:t>
+      </w:r>
+      <w:r>
+        <w:rPr>
+          <w:rFonts w:ascii="Times New Roman" w:hAnsi="Times New Roman" w:cs="Times New Roman" w:hint="eastAsia"/>
+          <w:iCs/>
+          <w:lang w:val="en-US"/>
+        </w:rPr>
+        <w:t xml:space="preserve"> </w:t>
+      </w:r>
+      <w:r>
+        <w:rPr>
+          <w:rFonts w:ascii="Times New Roman" w:hAnsi="Times New Roman" w:cs="Times New Roman"/>
+          <w:iCs/>
+          <w:lang w:val="en-US"/>
+        </w:rPr>
+        <w:t xml:space="preserve">L[0] </w:t>
+      </w:r>
+      <w:r>
+        <w:rPr>
+          <w:rFonts w:ascii="Times New Roman" w:hAnsi="Times New Roman" w:cs="Times New Roman" w:hint="eastAsia"/>
+          <w:iCs/>
+          <w:lang w:val="en-US"/>
+        </w:rPr>
+        <w:sym w:font="Symbol" w:char="F0D9"/>
+      </w:r>
+      <w:r>
+        <w:rPr>
+          <w:rFonts w:ascii="Times New Roman" w:hAnsi="Times New Roman" w:cs="Times New Roman" w:hint="eastAsia"/>
+          <w:iCs/>
+          <w:lang w:val="en-US"/>
+        </w:rPr>
+        <w:t xml:space="preserve"> </w:t>
+      </w:r>
+      <w:r>
+        <w:rPr>
+          <w:rFonts w:ascii="Times New Roman" w:hAnsi="Times New Roman" w:cs="Times New Roman"/>
+          <w:iCs/>
+          <w:lang w:val="en-US"/>
+        </w:rPr>
+        <w:t xml:space="preserve">L </w:t>
+      </w:r>
+      <w:r>
+        <w:rPr>
+          <w:rFonts w:ascii="Times New Roman" w:hAnsi="Times New Roman" w:cs="Times New Roman" w:hint="eastAsia"/>
+          <w:iCs/>
+          <w:lang w:val="en-US"/>
+        </w:rPr>
+        <w:t>∈</w:t>
+      </w:r>
+      <w:r>
+        <w:rPr>
+          <w:rFonts w:ascii="Times New Roman" w:hAnsi="Times New Roman" w:cs="Times New Roman" w:hint="eastAsia"/>
+          <w:iCs/>
+          <w:lang w:val="en-US"/>
+        </w:rPr>
+        <w:t xml:space="preserve"> </w:t>
+      </w:r>
+      <w:proofErr w:type="spellStart"/>
+      <w:r>
+        <w:rPr>
+          <w:rFonts w:ascii="Times New Roman" w:hAnsi="Times New Roman" w:cs="Times New Roman"/>
+          <w:iCs/>
+          <w:lang w:val="en-US"/>
+        </w:rPr>
+        <w:t>AdjList</w:t>
+      </w:r>
+      <w:proofErr w:type="spellEnd"/>
+      <w:r>
+        <w:rPr>
+          <w:rFonts w:ascii="Times New Roman" w:hAnsi="Times New Roman" w:cs="Times New Roman"/>
+          <w:iCs/>
+          <w:lang w:val="en-US"/>
+        </w:rPr>
+        <w:t xml:space="preserve"> </w:t>
+      </w:r>
+      <w:r>
+        <w:rPr>
+          <w:rFonts w:ascii="Times New Roman" w:hAnsi="Times New Roman" w:cs="Times New Roman" w:hint="eastAsia"/>
+          <w:iCs/>
+          <w:lang w:val="en-US"/>
+        </w:rPr>
+        <w:sym w:font="Symbol" w:char="F0DE"/>
+      </w:r>
+      <w:r>
+        <w:rPr>
+          <w:rFonts w:ascii="Times New Roman" w:hAnsi="Times New Roman" w:cs="Times New Roman"/>
+          <w:iCs/>
+          <w:lang w:val="en-US"/>
+        </w:rPr>
+        <w:t xml:space="preserve"> </w:t>
+      </w:r>
+      <w:proofErr w:type="spellStart"/>
+      <w:r>
+        <w:rPr>
+          <w:rFonts w:ascii="Times New Roman" w:hAnsi="Times New Roman" w:cs="Times New Roman"/>
+          <w:iCs/>
+          <w:lang w:val="en-US"/>
+        </w:rPr>
+        <w:t>L.add</w:t>
+      </w:r>
+      <w:proofErr w:type="spellEnd"/>
+      <w:r>
+        <w:rPr>
+          <w:rFonts w:ascii="Times New Roman" w:hAnsi="Times New Roman" w:cs="Times New Roman"/>
+          <w:iCs/>
+          <w:lang w:val="en-US"/>
+        </w:rPr>
+        <w:t>(w)</w:t>
+      </w:r>
+      <w:r>
+        <w:rPr>
+          <w:rFonts w:ascii="Times New Roman" w:hAnsi="Times New Roman" w:cs="Times New Roman"/>
+          <w:iCs/>
+          <w:lang w:val="en-US"/>
+        </w:rPr>
+        <w:t>)</w:t>
+      </w:r>
+      <w:r>
+        <w:rPr>
+          <w:rFonts w:ascii="Times New Roman" w:hAnsi="Times New Roman" w:cs="Times New Roman"/>
+          <w:iCs/>
+          <w:lang w:val="en-US"/>
+        </w:rPr>
+        <w:t xml:space="preserve"> </w:t>
+      </w:r>
+      <w:r>
+        <w:rPr>
+          <w:rFonts w:ascii="Times New Roman" w:hAnsi="Times New Roman" w:cs="Times New Roman"/>
+          <w:iCs/>
+          <w:lang w:val="en-US"/>
+        </w:rPr>
+        <w:sym w:font="Symbol" w:char="F0DA"/>
+      </w:r>
+      <w:r>
+        <w:rPr>
+          <w:rFonts w:ascii="Times New Roman" w:hAnsi="Times New Roman" w:cs="Times New Roman"/>
+          <w:iCs/>
+          <w:lang w:val="en-US"/>
+        </w:rPr>
+        <w:t xml:space="preserve"> </w:t>
+      </w:r>
+      <w:r>
+        <w:rPr>
+          <w:rFonts w:ascii="Times New Roman" w:hAnsi="Times New Roman" w:cs="Times New Roman"/>
+          <w:iCs/>
+          <w:lang w:val="en-US"/>
+        </w:rPr>
+        <w:t>(w</w:t>
+      </w:r>
+      <w:r>
+        <w:rPr>
+          <w:rFonts w:ascii="Times New Roman" w:hAnsi="Times New Roman" w:cs="Times New Roman"/>
+          <w:iCs/>
+          <w:lang w:val="en-US"/>
+        </w:rPr>
+        <w:t xml:space="preserve"> </w:t>
+      </w:r>
+      <w:r>
+        <w:rPr>
+          <w:rFonts w:ascii="Times New Roman" w:hAnsi="Times New Roman" w:cs="Times New Roman" w:hint="eastAsia"/>
+          <w:iCs/>
+          <w:lang w:val="en-US"/>
+        </w:rPr>
+        <w:t>∈</w:t>
+      </w:r>
+      <w:r>
+        <w:rPr>
+          <w:rFonts w:ascii="Times New Roman" w:hAnsi="Times New Roman" w:cs="Times New Roman" w:hint="eastAsia"/>
+          <w:iCs/>
+          <w:lang w:val="en-US"/>
+        </w:rPr>
+        <w:t xml:space="preserve"> </w:t>
+      </w:r>
+      <w:r>
+        <w:rPr>
+          <w:rFonts w:ascii="Times New Roman" w:hAnsi="Times New Roman" w:cs="Times New Roman"/>
+          <w:iCs/>
+          <w:lang w:val="en-US"/>
+        </w:rPr>
+        <w:t xml:space="preserve">L[0] </w:t>
+      </w:r>
+      <w:r>
+        <w:rPr>
+          <w:rFonts w:ascii="Times New Roman" w:hAnsi="Times New Roman" w:cs="Times New Roman" w:hint="eastAsia"/>
+          <w:iCs/>
+          <w:lang w:val="en-US"/>
+        </w:rPr>
+        <w:sym w:font="Symbol" w:char="F0D9"/>
+      </w:r>
+      <w:r>
+        <w:rPr>
+          <w:rFonts w:ascii="Times New Roman" w:hAnsi="Times New Roman" w:cs="Times New Roman" w:hint="eastAsia"/>
+          <w:iCs/>
+          <w:lang w:val="en-US"/>
+        </w:rPr>
+        <w:t xml:space="preserve"> </w:t>
+      </w:r>
+      <w:r>
+        <w:rPr>
+          <w:rFonts w:ascii="Times New Roman" w:hAnsi="Times New Roman" w:cs="Times New Roman"/>
+          <w:iCs/>
+          <w:lang w:val="en-US"/>
+        </w:rPr>
+        <w:t xml:space="preserve">L </w:t>
+      </w:r>
+      <w:r>
+        <w:rPr>
+          <w:rFonts w:ascii="Times New Roman" w:hAnsi="Times New Roman" w:cs="Times New Roman" w:hint="eastAsia"/>
+          <w:iCs/>
+          <w:lang w:val="en-US"/>
+        </w:rPr>
+        <w:t>∈</w:t>
+      </w:r>
+      <w:r>
+        <w:rPr>
+          <w:rFonts w:ascii="Times New Roman" w:hAnsi="Times New Roman" w:cs="Times New Roman" w:hint="eastAsia"/>
+          <w:iCs/>
+          <w:lang w:val="en-US"/>
+        </w:rPr>
+        <w:t xml:space="preserve"> </w:t>
+      </w:r>
+      <w:proofErr w:type="spellStart"/>
+      <w:r>
+        <w:rPr>
+          <w:rFonts w:ascii="Times New Roman" w:hAnsi="Times New Roman" w:cs="Times New Roman"/>
+          <w:iCs/>
+          <w:lang w:val="en-US"/>
+        </w:rPr>
+        <w:t>AdjList</w:t>
+      </w:r>
+      <w:proofErr w:type="spellEnd"/>
+      <w:r>
+        <w:rPr>
+          <w:rFonts w:ascii="Times New Roman" w:hAnsi="Times New Roman" w:cs="Times New Roman"/>
+          <w:iCs/>
+          <w:lang w:val="en-US"/>
+        </w:rPr>
+        <w:t xml:space="preserve"> </w:t>
+      </w:r>
+      <w:r>
+        <w:rPr>
+          <w:rFonts w:ascii="Times New Roman" w:hAnsi="Times New Roman" w:cs="Times New Roman" w:hint="eastAsia"/>
+          <w:iCs/>
+          <w:lang w:val="en-US"/>
+        </w:rPr>
+        <w:sym w:font="Symbol" w:char="F0DE"/>
+      </w:r>
+      <w:r>
+        <w:rPr>
+          <w:rFonts w:ascii="Times New Roman" w:hAnsi="Times New Roman" w:cs="Times New Roman"/>
+          <w:iCs/>
+          <w:lang w:val="en-US"/>
+        </w:rPr>
+        <w:t xml:space="preserve"> </w:t>
+      </w:r>
+      <w:proofErr w:type="spellStart"/>
+      <w:r>
+        <w:rPr>
+          <w:rFonts w:ascii="Times New Roman" w:hAnsi="Times New Roman" w:cs="Times New Roman"/>
+          <w:iCs/>
+          <w:lang w:val="en-US"/>
+        </w:rPr>
+        <w:t>L.add</w:t>
+      </w:r>
+      <w:proofErr w:type="spellEnd"/>
+      <w:r>
+        <w:rPr>
+          <w:rFonts w:ascii="Times New Roman" w:hAnsi="Times New Roman" w:cs="Times New Roman"/>
+          <w:iCs/>
+          <w:lang w:val="en-US"/>
+        </w:rPr>
+        <w:t>(</w:t>
+      </w:r>
+      <w:r>
+        <w:rPr>
+          <w:rFonts w:ascii="Times New Roman" w:hAnsi="Times New Roman" w:cs="Times New Roman"/>
+          <w:iCs/>
+          <w:lang w:val="en-US"/>
+        </w:rPr>
+        <w:t>v</w:t>
+      </w:r>
+      <w:r>
+        <w:rPr>
+          <w:rFonts w:ascii="Times New Roman" w:hAnsi="Times New Roman" w:cs="Times New Roman"/>
+          <w:iCs/>
+          <w:lang w:val="en-US"/>
+        </w:rPr>
+        <w:t>)</w:t>
+      </w:r>
+      <w:r>
+        <w:rPr>
+          <w:rFonts w:ascii="Times New Roman" w:hAnsi="Times New Roman" w:cs="Times New Roman"/>
+          <w:iCs/>
+          <w:lang w:val="en-US"/>
+        </w:rPr>
+        <w:t>))</w:t>
+      </w:r>
+    </w:p>
+    <w:p>
+      <w:pPr>
+        <w:pStyle w:val="ListParagraph"/>
+        <w:numPr>
+          <w:ilvl w:val="0"/>
+          <w:numId w:val="9"/>
+        </w:numPr>
+        <w:spacing w:line="360" w:lineRule="auto"/>
+        <w:rPr>
+          <w:rFonts w:ascii="Times New Roman" w:hAnsi="Times New Roman" w:cs="Times New Roman"/>
+          <w:iCs/>
+          <w:lang w:val="en-US"/>
+        </w:rPr>
+      </w:pPr>
+      <w:r>
+        <w:rPr>
+          <w:rFonts w:ascii="Times New Roman" w:hAnsi="Times New Roman" w:cs="Times New Roman"/>
+          <w:iCs/>
+          <w:lang w:val="en-US"/>
+        </w:rPr>
+        <w:t>exception: none</w:t>
+      </w:r>
+    </w:p>
+    <w:p>
+      <w:pPr>
+        <w:spacing w:line="360" w:lineRule="auto"/>
+        <w:rPr>
+          <w:rFonts w:ascii="Times New Roman" w:hAnsi="Times New Roman" w:cs="Times New Roman"/>
+          <w:iCs/>
+          <w:lang w:val="en-US"/>
+        </w:rPr>
+      </w:pPr>
+      <w:proofErr w:type="gramStart"/>
+      <w:r>
+        <w:rPr>
+          <w:rFonts w:ascii="Times New Roman" w:hAnsi="Times New Roman" w:cs="Times New Roman"/>
+          <w:iCs/>
+          <w:lang w:val="en-US"/>
+        </w:rPr>
+        <w:t>adj(</w:t>
+      </w:r>
+      <w:proofErr w:type="gramEnd"/>
+      <w:r>
+        <w:rPr>
+          <w:rFonts w:ascii="Times New Roman" w:hAnsi="Times New Roman" w:cs="Times New Roman"/>
+          <w:iCs/>
+          <w:lang w:val="en-US"/>
+        </w:rPr>
+        <w:t>YouTuber)</w:t>
+      </w:r>
+    </w:p>
+    <w:p>
+      <w:pPr>
+        <w:pStyle w:val="ListParagraph"/>
+        <w:numPr>
+          <w:ilvl w:val="0"/>
+          <w:numId w:val="10"/>
+        </w:numPr>
+        <w:spacing w:line="360" w:lineRule="auto"/>
+        <w:rPr>
+          <w:rFonts w:ascii="Times New Roman" w:hAnsi="Times New Roman" w:cs="Times New Roman" w:hint="eastAsia"/>
+          <w:iCs/>
+          <w:lang w:val="en-US"/>
+        </w:rPr>
+      </w:pPr>
+      <w:bookmarkStart w:id="0" w:name="_GoBack"/>
+      <w:bookmarkEnd w:id="0"/>
+    </w:p>
+    <w:p>
+      <w:pPr>
+        <w:spacing w:line="360" w:lineRule="auto"/>
+        <w:rPr>
+          <w:rFonts w:ascii="Times New Roman" w:hAnsi="Times New Roman" w:cs="Times New Roman"/>
+          <w:iCs/>
+          <w:lang w:val="en-US"/>
+        </w:rPr>
+      </w:pPr>
+    </w:p>
+    <w:p>
+      <w:pPr>
+        <w:spacing w:line="360" w:lineRule="auto"/>
+        <w:rPr>
+          <w:rFonts w:ascii="Times New Roman" w:hAnsi="Times New Roman" w:cs="Times New Roman"/>
+          <w:iCs/>
           <w:lang w:val="en-US"/>
         </w:rPr>
       </w:pPr>
@@ -1300,6 +2627,14 @@
                 <w:iCs/>
                 <w:lang w:val="en-US"/>
               </w:rPr>
+              <w:t xml:space="preserve">ℕ, </w:t>
+            </w:r>
+            <w:r>
+              <w:rPr>
+                <w:rFonts w:ascii="Times New Roman" w:hAnsi="Times New Roman" w:cs="Times New Roman"/>
+                <w:iCs/>
+                <w:lang w:val="en-US"/>
+              </w:rPr>
               <w:t>String, ℕ, String, String, String, ℕ</w:t>
             </w:r>
           </w:p>
@@ -1366,6 +2701,14 @@
               </w:rPr>
               <w:t>getCategory</w:t>
             </w:r>
+            <w:r>
+              <w:rPr>
+                <w:rFonts w:ascii="Times New Roman" w:hAnsi="Times New Roman" w:cs="Times New Roman"/>
+                <w:iCs/>
+                <w:lang w:val="en-US"/>
+              </w:rPr>
+              <w:t>_id</w:t>
+            </w:r>
             <w:proofErr w:type="spellEnd"/>
           </w:p>
         </w:tc>
@@ -1403,7 +2746,7 @@
                 <w:iCs/>
                 <w:lang w:val="en-US"/>
               </w:rPr>
-              <w:t>String</w:t>
+              <w:t>ℕ</w:t>
             </w:r>
           </w:p>
         </w:tc>
@@ -1444,6 +2787,166 @@
                 <w:iCs/>
                 <w:lang w:val="en-US"/>
               </w:rPr>
+              <w:t>getCategory_name</w:t>
+            </w:r>
+            <w:proofErr w:type="spellEnd"/>
+          </w:p>
+        </w:tc>
+        <w:tc>
+          <w:tcPr>
+            <w:tcW w:w="2138" w:type="dxa"/>
+          </w:tcPr>
+          <w:p>
+            <w:pPr>
+              <w:spacing w:line="360" w:lineRule="auto"/>
+              <w:rPr>
+                <w:rFonts w:ascii="Times New Roman" w:hAnsi="Times New Roman" w:cs="Times New Roman"/>
+                <w:iCs/>
+                <w:lang w:val="en-US"/>
+              </w:rPr>
+            </w:pPr>
+          </w:p>
+        </w:tc>
+        <w:tc>
+          <w:tcPr>
+            <w:tcW w:w="2367" w:type="dxa"/>
+          </w:tcPr>
+          <w:p>
+            <w:pPr>
+              <w:spacing w:line="360" w:lineRule="auto"/>
+              <w:rPr>
+                <w:rFonts w:ascii="Times New Roman" w:hAnsi="Times New Roman" w:cs="Times New Roman"/>
+                <w:iCs/>
+                <w:lang w:val="en-US"/>
+              </w:rPr>
+            </w:pPr>
+            <w:r>
+              <w:rPr>
+                <w:rFonts w:ascii="Times New Roman" w:hAnsi="Times New Roman" w:cs="Times New Roman"/>
+                <w:iCs/>
+                <w:lang w:val="en-US"/>
+              </w:rPr>
+              <w:t>String</w:t>
+            </w:r>
+          </w:p>
+        </w:tc>
+        <w:tc>
+          <w:tcPr>
+            <w:tcW w:w="2253" w:type="dxa"/>
+          </w:tcPr>
+          <w:p>
+            <w:pPr>
+              <w:spacing w:line="360" w:lineRule="auto"/>
+              <w:rPr>
+                <w:rFonts w:ascii="Times New Roman" w:hAnsi="Times New Roman" w:cs="Times New Roman"/>
+                <w:iCs/>
+                <w:lang w:val="en-US"/>
+              </w:rPr>
+            </w:pPr>
+          </w:p>
+        </w:tc>
+      </w:tr>
+      <w:tr>
+        <w:tc>
+          <w:tcPr>
+            <w:tcW w:w="2252" w:type="dxa"/>
+          </w:tcPr>
+          <w:p>
+            <w:pPr>
+              <w:spacing w:line="360" w:lineRule="auto"/>
+              <w:rPr>
+                <w:rFonts w:ascii="Times New Roman" w:hAnsi="Times New Roman" w:cs="Times New Roman"/>
+                <w:iCs/>
+                <w:lang w:val="en-US"/>
+              </w:rPr>
+            </w:pPr>
+            <w:proofErr w:type="spellStart"/>
+            <w:r>
+              <w:rPr>
+                <w:rFonts w:ascii="Times New Roman" w:hAnsi="Times New Roman" w:cs="Times New Roman"/>
+                <w:iCs/>
+                <w:lang w:val="en-US"/>
+              </w:rPr>
+              <w:t>getCountry</w:t>
+            </w:r>
+            <w:proofErr w:type="spellEnd"/>
+          </w:p>
+        </w:tc>
+        <w:tc>
+          <w:tcPr>
+            <w:tcW w:w="2138" w:type="dxa"/>
+          </w:tcPr>
+          <w:p>
+            <w:pPr>
+              <w:spacing w:line="360" w:lineRule="auto"/>
+              <w:rPr>
+                <w:rFonts w:ascii="Times New Roman" w:hAnsi="Times New Roman" w:cs="Times New Roman"/>
+                <w:iCs/>
+                <w:lang w:val="en-US"/>
+              </w:rPr>
+            </w:pPr>
+          </w:p>
+        </w:tc>
+        <w:tc>
+          <w:tcPr>
+            <w:tcW w:w="2367" w:type="dxa"/>
+          </w:tcPr>
+          <w:p>
+            <w:pPr>
+              <w:spacing w:line="360" w:lineRule="auto"/>
+              <w:rPr>
+                <w:rFonts w:ascii="Times New Roman" w:hAnsi="Times New Roman" w:cs="Times New Roman"/>
+                <w:iCs/>
+                <w:lang w:val="en-US"/>
+              </w:rPr>
+            </w:pPr>
+            <w:r>
+              <w:rPr>
+                <w:rFonts w:ascii="Times New Roman" w:hAnsi="Times New Roman" w:cs="Times New Roman"/>
+                <w:iCs/>
+                <w:lang w:val="en-US"/>
+              </w:rPr>
+              <w:t>String</w:t>
+            </w:r>
+          </w:p>
+        </w:tc>
+        <w:tc>
+          <w:tcPr>
+            <w:tcW w:w="2253" w:type="dxa"/>
+          </w:tcPr>
+          <w:p>
+            <w:pPr>
+              <w:spacing w:line="360" w:lineRule="auto"/>
+              <w:rPr>
+                <w:rFonts w:ascii="Times New Roman" w:hAnsi="Times New Roman" w:cs="Times New Roman"/>
+                <w:iCs/>
+                <w:lang w:val="en-US"/>
+              </w:rPr>
+            </w:pPr>
+          </w:p>
+        </w:tc>
+      </w:tr>
+      <w:tr>
+        <w:tc>
+          <w:tcPr>
+            <w:tcW w:w="2252" w:type="dxa"/>
+          </w:tcPr>
+          <w:p>
+            <w:pPr>
+              <w:spacing w:line="360" w:lineRule="auto"/>
+              <w:rPr>
+                <w:rFonts w:ascii="Times New Roman" w:hAnsi="Times New Roman" w:cs="Times New Roman"/>
+                <w:iCs/>
+                <w:lang w:val="en-US"/>
+              </w:rPr>
+            </w:pPr>
+            <w:proofErr w:type="spellStart"/>
+            <w:r>
+              <w:rPr>
+                <w:rFonts w:ascii="Times New Roman" w:hAnsi="Times New Roman" w:cs="Times New Roman"/>
+                <w:iCs/>
+                <w:lang w:val="en-US"/>
+              </w:rPr>
               <w:t>getFollowers</w:t>
             </w:r>
             <w:proofErr w:type="spellEnd"/>
@@ -1760,14 +3263,34 @@
         <w:rPr>
           <w:rFonts w:ascii="Times New Roman" w:hAnsi="Times New Roman" w:cs="Times New Roman"/>
           <w:iCs/>
+          <w:sz w:val="32"/>
+          <w:szCs w:val="32"/>
+          <w:lang w:val="en-US"/>
+        </w:rPr>
+      </w:pPr>
+      <w:r>
+        <w:rPr>
+          <w:rFonts w:ascii="Times New Roman" w:hAnsi="Times New Roman" w:cs="Times New Roman"/>
+          <w:iCs/>
+          <w:sz w:val="32"/>
+          <w:szCs w:val="32"/>
+          <w:lang w:val="en-US"/>
+        </w:rPr>
+        <w:t>Semantics</w:t>
+      </w:r>
+    </w:p>
+    <w:p>
+      <w:pPr>
+        <w:spacing w:line="360" w:lineRule="auto"/>
+        <w:rPr>
+          <w:rFonts w:ascii="Times New Roman" w:hAnsi="Times New Roman" w:cs="Times New Roman"/>
+          <w:iCs/>
           <w:sz w:val="28"/>
           <w:szCs w:val="28"/>
           <w:lang w:val="en-US"/>
         </w:rPr>
       </w:pPr>
-    </w:p>
-    <w:p>
-      <w:pPr>
+      <w:r>
         <w:rPr>
           <w:rFonts w:ascii="Times New Roman" w:hAnsi="Times New Roman" w:cs="Times New Roman"/>
           <w:iCs/>
@@ -1775,8 +3298,215 @@
           <w:szCs w:val="28"/>
           <w:lang w:val="en-US"/>
         </w:rPr>
-      </w:pPr>
-      <w:r>
+        <w:t>State Variables</w:t>
+      </w:r>
+    </w:p>
+    <w:p>
+      <w:pPr>
+        <w:spacing w:line="360" w:lineRule="auto"/>
+        <w:rPr>
+          <w:rFonts w:ascii="Times New Roman" w:hAnsi="Times New Roman" w:cs="Times New Roman"/>
+          <w:iCs/>
+          <w:sz w:val="20"/>
+          <w:szCs w:val="20"/>
+          <w:lang w:val="en-US"/>
+        </w:rPr>
+      </w:pPr>
+      <w:proofErr w:type="spellStart"/>
+      <w:r>
+        <w:rPr>
+          <w:rFonts w:ascii="Times New Roman" w:hAnsi="Times New Roman" w:cs="Times New Roman"/>
+          <w:iCs/>
+          <w:sz w:val="20"/>
+          <w:szCs w:val="20"/>
+          <w:lang w:val="en-US"/>
+        </w:rPr>
+        <w:t>cat_id</w:t>
+      </w:r>
+      <w:proofErr w:type="spellEnd"/>
+      <w:r>
+        <w:rPr>
+          <w:rFonts w:ascii="Times New Roman" w:hAnsi="Times New Roman" w:cs="Times New Roman"/>
+          <w:iCs/>
+          <w:sz w:val="20"/>
+          <w:szCs w:val="20"/>
+          <w:lang w:val="en-US"/>
+        </w:rPr>
+        <w:t>: ℕ</w:t>
+      </w:r>
+    </w:p>
+    <w:p>
+      <w:pPr>
+        <w:spacing w:line="360" w:lineRule="auto"/>
+        <w:rPr>
+          <w:rFonts w:ascii="Times New Roman" w:hAnsi="Times New Roman" w:cs="Times New Roman"/>
+          <w:iCs/>
+          <w:sz w:val="20"/>
+          <w:szCs w:val="20"/>
+          <w:lang w:val="en-US"/>
+        </w:rPr>
+      </w:pPr>
+      <w:proofErr w:type="spellStart"/>
+      <w:r>
+        <w:rPr>
+          <w:rFonts w:ascii="Times New Roman" w:hAnsi="Times New Roman" w:cs="Times New Roman"/>
+          <w:iCs/>
+          <w:sz w:val="20"/>
+          <w:szCs w:val="20"/>
+          <w:lang w:val="en-US"/>
+        </w:rPr>
+        <w:t>cat_name</w:t>
+      </w:r>
+      <w:proofErr w:type="spellEnd"/>
+      <w:r>
+        <w:rPr>
+          <w:rFonts w:ascii="Times New Roman" w:hAnsi="Times New Roman" w:cs="Times New Roman"/>
+          <w:iCs/>
+          <w:sz w:val="20"/>
+          <w:szCs w:val="20"/>
+          <w:lang w:val="en-US"/>
+        </w:rPr>
+        <w:t>: String</w:t>
+      </w:r>
+    </w:p>
+    <w:p>
+      <w:pPr>
+        <w:spacing w:line="360" w:lineRule="auto"/>
+        <w:rPr>
+          <w:rFonts w:ascii="Times New Roman" w:hAnsi="Times New Roman" w:cs="Times New Roman"/>
+          <w:iCs/>
+          <w:sz w:val="20"/>
+          <w:szCs w:val="20"/>
+          <w:lang w:val="en-US"/>
+        </w:rPr>
+      </w:pPr>
+      <w:r>
+        <w:rPr>
+          <w:rFonts w:ascii="Times New Roman" w:hAnsi="Times New Roman" w:cs="Times New Roman"/>
+          <w:iCs/>
+          <w:sz w:val="20"/>
+          <w:szCs w:val="20"/>
+          <w:lang w:val="en-US"/>
+        </w:rPr>
+        <w:lastRenderedPageBreak/>
+        <w:t>country: String</w:t>
+      </w:r>
+    </w:p>
+    <w:p>
+      <w:pPr>
+        <w:spacing w:line="360" w:lineRule="auto"/>
+        <w:rPr>
+          <w:rFonts w:ascii="Times New Roman" w:hAnsi="Times New Roman" w:cs="Times New Roman"/>
+          <w:iCs/>
+          <w:sz w:val="20"/>
+          <w:szCs w:val="20"/>
+          <w:lang w:val="en-US"/>
+        </w:rPr>
+      </w:pPr>
+      <w:r>
+        <w:rPr>
+          <w:rFonts w:ascii="Times New Roman" w:hAnsi="Times New Roman" w:cs="Times New Roman"/>
+          <w:iCs/>
+          <w:sz w:val="20"/>
+          <w:szCs w:val="20"/>
+          <w:lang w:val="en-US"/>
+        </w:rPr>
+        <w:t>followers: ℕ</w:t>
+      </w:r>
+    </w:p>
+    <w:p>
+      <w:pPr>
+        <w:spacing w:line="360" w:lineRule="auto"/>
+        <w:rPr>
+          <w:rFonts w:ascii="Times New Roman" w:hAnsi="Times New Roman" w:cs="Times New Roman"/>
+          <w:iCs/>
+          <w:sz w:val="20"/>
+          <w:szCs w:val="20"/>
+          <w:lang w:val="en-US"/>
+        </w:rPr>
+      </w:pPr>
+      <w:proofErr w:type="spellStart"/>
+      <w:r>
+        <w:rPr>
+          <w:rFonts w:ascii="Times New Roman" w:hAnsi="Times New Roman" w:cs="Times New Roman"/>
+          <w:iCs/>
+          <w:sz w:val="20"/>
+          <w:szCs w:val="20"/>
+          <w:lang w:val="en-US"/>
+        </w:rPr>
+        <w:t>join_date</w:t>
+      </w:r>
+      <w:proofErr w:type="spellEnd"/>
+      <w:r>
+        <w:rPr>
+          <w:rFonts w:ascii="Times New Roman" w:hAnsi="Times New Roman" w:cs="Times New Roman"/>
+          <w:iCs/>
+          <w:sz w:val="20"/>
+          <w:szCs w:val="20"/>
+          <w:lang w:val="en-US"/>
+        </w:rPr>
+        <w:t>: String</w:t>
+      </w:r>
+    </w:p>
+    <w:p>
+      <w:pPr>
+        <w:spacing w:line="360" w:lineRule="auto"/>
+        <w:rPr>
+          <w:rFonts w:ascii="Times New Roman" w:hAnsi="Times New Roman" w:cs="Times New Roman"/>
+          <w:iCs/>
+          <w:sz w:val="20"/>
+          <w:szCs w:val="20"/>
+          <w:lang w:val="en-US"/>
+        </w:rPr>
+      </w:pPr>
+      <w:r>
+        <w:rPr>
+          <w:rFonts w:ascii="Times New Roman" w:hAnsi="Times New Roman" w:cs="Times New Roman"/>
+          <w:iCs/>
+          <w:sz w:val="20"/>
+          <w:szCs w:val="20"/>
+          <w:lang w:val="en-US"/>
+        </w:rPr>
+        <w:t>title: String</w:t>
+      </w:r>
+    </w:p>
+    <w:p>
+      <w:pPr>
+        <w:spacing w:line="360" w:lineRule="auto"/>
+        <w:rPr>
+          <w:rFonts w:ascii="Times New Roman" w:hAnsi="Times New Roman" w:cs="Times New Roman"/>
+          <w:iCs/>
+          <w:sz w:val="20"/>
+          <w:szCs w:val="20"/>
+          <w:lang w:val="en-US"/>
+        </w:rPr>
+      </w:pPr>
+      <w:r>
+        <w:rPr>
+          <w:rFonts w:ascii="Times New Roman" w:hAnsi="Times New Roman" w:cs="Times New Roman"/>
+          <w:iCs/>
+          <w:sz w:val="20"/>
+          <w:szCs w:val="20"/>
+          <w:lang w:val="en-US"/>
+        </w:rPr>
+        <w:t>videos: String</w:t>
+      </w:r>
+    </w:p>
+    <w:p>
+      <w:pPr>
+        <w:spacing w:line="360" w:lineRule="auto"/>
+        <w:rPr>
+          <w:rFonts w:ascii="Times New Roman" w:hAnsi="Times New Roman" w:cs="Times New Roman"/>
+          <w:iCs/>
+          <w:sz w:val="20"/>
+          <w:szCs w:val="20"/>
+          <w:lang w:val="en-US"/>
+        </w:rPr>
+      </w:pPr>
+    </w:p>
+    <w:p>
+      <w:pPr>
+        <w:spacing w:line="360" w:lineRule="auto"/>
         <w:rPr>
           <w:rFonts w:ascii="Times New Roman" w:hAnsi="Times New Roman" w:cs="Times New Roman"/>
           <w:iCs/>
@@ -1784,6 +3514,1192 @@
           <w:szCs w:val="28"/>
           <w:lang w:val="en-US"/>
         </w:rPr>
+      </w:pPr>
+      <w:r>
+        <w:rPr>
+          <w:rFonts w:ascii="Times New Roman" w:hAnsi="Times New Roman" w:cs="Times New Roman"/>
+          <w:iCs/>
+          <w:sz w:val="28"/>
+          <w:szCs w:val="28"/>
+          <w:lang w:val="en-US"/>
+        </w:rPr>
+        <w:t>State Invariant</w:t>
+      </w:r>
+    </w:p>
+    <w:p>
+      <w:pPr>
+        <w:spacing w:line="360" w:lineRule="auto"/>
+        <w:rPr>
+          <w:rFonts w:ascii="Times New Roman" w:hAnsi="Times New Roman" w:cs="Times New Roman"/>
+          <w:iCs/>
+          <w:lang w:val="en-US"/>
+        </w:rPr>
+      </w:pPr>
+      <w:r>
+        <w:rPr>
+          <w:rFonts w:ascii="Times New Roman" w:hAnsi="Times New Roman" w:cs="Times New Roman"/>
+          <w:iCs/>
+          <w:lang w:val="en-US"/>
+        </w:rPr>
+        <w:t>None</w:t>
+      </w:r>
+    </w:p>
+    <w:p>
+      <w:pPr>
+        <w:spacing w:line="360" w:lineRule="auto"/>
+        <w:rPr>
+          <w:rFonts w:ascii="Times New Roman" w:hAnsi="Times New Roman" w:cs="Times New Roman"/>
+          <w:iCs/>
+          <w:lang w:val="en-US"/>
+        </w:rPr>
+      </w:pPr>
+    </w:p>
+    <w:p>
+      <w:pPr>
+        <w:spacing w:line="360" w:lineRule="auto"/>
+        <w:rPr>
+          <w:rFonts w:ascii="Times New Roman" w:hAnsi="Times New Roman" w:cs="Times New Roman"/>
+          <w:iCs/>
+          <w:sz w:val="28"/>
+          <w:szCs w:val="28"/>
+          <w:lang w:val="en-US"/>
+        </w:rPr>
+      </w:pPr>
+      <w:r>
+        <w:rPr>
+          <w:rFonts w:ascii="Times New Roman" w:hAnsi="Times New Roman" w:cs="Times New Roman"/>
+          <w:iCs/>
+          <w:sz w:val="28"/>
+          <w:szCs w:val="28"/>
+          <w:lang w:val="en-US"/>
+        </w:rPr>
+        <w:t>Assumptions</w:t>
+      </w:r>
+    </w:p>
+    <w:p>
+      <w:pPr>
+        <w:spacing w:line="360" w:lineRule="auto"/>
+        <w:rPr>
+          <w:rFonts w:ascii="Times New Roman" w:hAnsi="Times New Roman" w:cs="Times New Roman"/>
+          <w:iCs/>
+          <w:lang w:val="en-US"/>
+        </w:rPr>
+      </w:pPr>
+      <w:r>
+        <w:rPr>
+          <w:rFonts w:ascii="Times New Roman" w:hAnsi="Times New Roman" w:cs="Times New Roman"/>
+          <w:iCs/>
+          <w:lang w:val="en-US"/>
+        </w:rPr>
+        <w:t xml:space="preserve">The </w:t>
+      </w:r>
+      <w:r>
+        <w:rPr>
+          <w:rFonts w:ascii="Times New Roman" w:hAnsi="Times New Roman" w:cs="Times New Roman"/>
+          <w:iCs/>
+          <w:lang w:val="en-US"/>
+        </w:rPr>
+        <w:t>constructor</w:t>
+      </w:r>
+      <w:r>
+        <w:rPr>
+          <w:rFonts w:ascii="Times New Roman" w:hAnsi="Times New Roman" w:cs="Times New Roman"/>
+          <w:iCs/>
+          <w:lang w:val="en-US"/>
+        </w:rPr>
+        <w:t xml:space="preserve"> “YouTuber” should be called before</w:t>
+      </w:r>
+      <w:r>
+        <w:rPr>
+          <w:rFonts w:ascii="Times New Roman" w:hAnsi="Times New Roman" w:cs="Times New Roman"/>
+          <w:iCs/>
+          <w:lang w:val="en-US"/>
+        </w:rPr>
+        <w:t xml:space="preserve"> calling</w:t>
+      </w:r>
+      <w:r>
+        <w:rPr>
+          <w:rFonts w:ascii="Times New Roman" w:hAnsi="Times New Roman" w:cs="Times New Roman"/>
+          <w:iCs/>
+          <w:lang w:val="en-US"/>
+        </w:rPr>
+        <w:t xml:space="preserve"> any other methods.</w:t>
+      </w:r>
+    </w:p>
+    <w:p>
+      <w:pPr>
+        <w:spacing w:line="360" w:lineRule="auto"/>
+        <w:rPr>
+          <w:rFonts w:ascii="Times New Roman" w:hAnsi="Times New Roman" w:cs="Times New Roman"/>
+          <w:iCs/>
+          <w:lang w:val="en-US"/>
+        </w:rPr>
+      </w:pPr>
+    </w:p>
+    <w:p>
+      <w:pPr>
+        <w:spacing w:line="360" w:lineRule="auto"/>
+        <w:rPr>
+          <w:rFonts w:ascii="Times New Roman" w:hAnsi="Times New Roman" w:cs="Times New Roman"/>
+          <w:iCs/>
+          <w:sz w:val="28"/>
+          <w:szCs w:val="28"/>
+          <w:lang w:val="en-US"/>
+        </w:rPr>
+      </w:pPr>
+      <w:r>
+        <w:rPr>
+          <w:rFonts w:ascii="Times New Roman" w:hAnsi="Times New Roman" w:cs="Times New Roman"/>
+          <w:iCs/>
+          <w:sz w:val="28"/>
+          <w:szCs w:val="28"/>
+          <w:lang w:val="en-US"/>
+        </w:rPr>
+        <w:t>Access Routine Semantics</w:t>
+      </w:r>
+    </w:p>
+    <w:p>
+      <w:pPr>
+        <w:spacing w:line="360" w:lineRule="auto"/>
+        <w:rPr>
+          <w:rFonts w:ascii="Times New Roman" w:hAnsi="Times New Roman" w:cs="Times New Roman"/>
+          <w:iCs/>
+          <w:lang w:val="en-US"/>
+        </w:rPr>
+      </w:pPr>
+      <w:r>
+        <w:rPr>
+          <w:rFonts w:ascii="Times New Roman" w:hAnsi="Times New Roman" w:cs="Times New Roman"/>
+          <w:iCs/>
+          <w:lang w:val="en-US"/>
+        </w:rPr>
+        <w:t xml:space="preserve">new </w:t>
+      </w:r>
+      <w:proofErr w:type="gramStart"/>
+      <w:r>
+        <w:rPr>
+          <w:rFonts w:ascii="Times New Roman" w:hAnsi="Times New Roman" w:cs="Times New Roman"/>
+          <w:iCs/>
+          <w:lang w:val="en-US"/>
+        </w:rPr>
+        <w:t>YouTuber(</w:t>
+      </w:r>
+      <w:proofErr w:type="gramEnd"/>
+      <w:r>
+        <w:rPr>
+          <w:rFonts w:ascii="Times New Roman" w:hAnsi="Times New Roman" w:cs="Times New Roman"/>
+          <w:iCs/>
+          <w:lang w:val="en-US"/>
+        </w:rPr>
+        <w:t>id, n, c, f, j, t, v)</w:t>
+      </w:r>
+    </w:p>
+    <w:p>
+      <w:pPr>
+        <w:pStyle w:val="ListParagraph"/>
+        <w:numPr>
+          <w:ilvl w:val="0"/>
+          <w:numId w:val="1"/>
+        </w:numPr>
+        <w:spacing w:line="360" w:lineRule="auto"/>
+        <w:rPr>
+          <w:rFonts w:ascii="Times New Roman" w:hAnsi="Times New Roman" w:cs="Times New Roman"/>
+          <w:iCs/>
+          <w:lang w:val="en-US"/>
+        </w:rPr>
+      </w:pPr>
+      <w:r>
+        <w:rPr>
+          <w:rFonts w:ascii="Times New Roman" w:hAnsi="Times New Roman" w:cs="Times New Roman"/>
+          <w:iCs/>
+          <w:lang w:val="en-US"/>
+        </w:rPr>
+        <w:t xml:space="preserve">transition: </w:t>
+      </w:r>
+      <w:proofErr w:type="spellStart"/>
+      <w:r>
+        <w:rPr>
+          <w:rFonts w:ascii="Times New Roman" w:hAnsi="Times New Roman" w:cs="Times New Roman"/>
+          <w:iCs/>
+          <w:lang w:val="en-US"/>
+        </w:rPr>
+        <w:t>cat_id</w:t>
+      </w:r>
+      <w:proofErr w:type="spellEnd"/>
+      <w:r>
+        <w:rPr>
+          <w:rFonts w:ascii="Times New Roman" w:hAnsi="Times New Roman" w:cs="Times New Roman"/>
+          <w:iCs/>
+          <w:lang w:val="en-US"/>
+        </w:rPr>
+        <w:t xml:space="preserve">, </w:t>
+      </w:r>
+      <w:proofErr w:type="spellStart"/>
+      <w:r>
+        <w:rPr>
+          <w:rFonts w:ascii="Times New Roman" w:hAnsi="Times New Roman" w:cs="Times New Roman"/>
+          <w:iCs/>
+          <w:lang w:val="en-US"/>
+        </w:rPr>
+        <w:t>cat_name</w:t>
+      </w:r>
+      <w:proofErr w:type="spellEnd"/>
+      <w:r>
+        <w:rPr>
+          <w:rFonts w:ascii="Times New Roman" w:hAnsi="Times New Roman" w:cs="Times New Roman"/>
+          <w:iCs/>
+          <w:lang w:val="en-US"/>
+        </w:rPr>
+        <w:t xml:space="preserve">, country, followers, </w:t>
+      </w:r>
+      <w:proofErr w:type="spellStart"/>
+      <w:r>
+        <w:rPr>
+          <w:rFonts w:ascii="Times New Roman" w:hAnsi="Times New Roman" w:cs="Times New Roman"/>
+          <w:iCs/>
+          <w:lang w:val="en-US"/>
+        </w:rPr>
+        <w:t>join_date</w:t>
+      </w:r>
+      <w:proofErr w:type="spellEnd"/>
+      <w:r>
+        <w:rPr>
+          <w:rFonts w:ascii="Times New Roman" w:hAnsi="Times New Roman" w:cs="Times New Roman"/>
+          <w:iCs/>
+          <w:lang w:val="en-US"/>
+        </w:rPr>
+        <w:t xml:space="preserve">, title, videos </w:t>
+      </w:r>
+      <w:r>
+        <w:rPr>
+          <w:rFonts w:ascii="Cambria Math" w:hAnsi="Cambria Math" w:cs="Cambria Math"/>
+          <w:iCs/>
+          <w:lang w:val="en-US"/>
+        </w:rPr>
+        <w:t>≔</w:t>
+      </w:r>
+      <w:r>
+        <w:rPr>
+          <w:rFonts w:ascii="Times New Roman" w:hAnsi="Times New Roman" w:cs="Times New Roman"/>
+          <w:iCs/>
+          <w:lang w:val="en-US"/>
+        </w:rPr>
+        <w:t xml:space="preserve"> id, n, c, f, j, t, v</w:t>
+      </w:r>
+    </w:p>
+    <w:p>
+      <w:pPr>
+        <w:pStyle w:val="ListParagraph"/>
+        <w:numPr>
+          <w:ilvl w:val="0"/>
+          <w:numId w:val="1"/>
+        </w:numPr>
+        <w:spacing w:line="360" w:lineRule="auto"/>
+        <w:rPr>
+          <w:rFonts w:ascii="Times New Roman" w:hAnsi="Times New Roman" w:cs="Times New Roman"/>
+          <w:iCs/>
+          <w:lang w:val="en-US"/>
+        </w:rPr>
+      </w:pPr>
+      <w:r>
+        <w:rPr>
+          <w:rFonts w:ascii="Times New Roman" w:hAnsi="Times New Roman" w:cs="Times New Roman"/>
+          <w:iCs/>
+          <w:lang w:val="en-US"/>
+        </w:rPr>
+        <w:t xml:space="preserve">output: out </w:t>
+      </w:r>
+      <w:r>
+        <w:rPr>
+          <w:rFonts w:ascii="Cambria Math" w:hAnsi="Cambria Math" w:cs="Cambria Math"/>
+          <w:iCs/>
+          <w:lang w:val="en-US"/>
+        </w:rPr>
+        <w:t>≔</w:t>
+      </w:r>
+      <w:r>
+        <w:rPr>
+          <w:rFonts w:ascii="Times New Roman" w:hAnsi="Times New Roman" w:cs="Times New Roman"/>
+          <w:iCs/>
+          <w:lang w:val="en-US"/>
+        </w:rPr>
+        <w:t xml:space="preserve"> self</w:t>
+      </w:r>
+    </w:p>
+    <w:p>
+      <w:pPr>
+        <w:pStyle w:val="ListParagraph"/>
+        <w:numPr>
+          <w:ilvl w:val="0"/>
+          <w:numId w:val="1"/>
+        </w:numPr>
+        <w:spacing w:line="360" w:lineRule="auto"/>
+        <w:rPr>
+          <w:rFonts w:ascii="Times New Roman" w:hAnsi="Times New Roman" w:cs="Times New Roman"/>
+          <w:iCs/>
+          <w:lang w:val="en-US"/>
+        </w:rPr>
+      </w:pPr>
+      <w:r>
+        <w:rPr>
+          <w:rFonts w:ascii="Times New Roman" w:hAnsi="Times New Roman" w:cs="Times New Roman"/>
+          <w:iCs/>
+          <w:lang w:val="en-US"/>
+        </w:rPr>
+        <w:t>exception: none</w:t>
+      </w:r>
+    </w:p>
+    <w:p>
+      <w:pPr>
+        <w:spacing w:line="360" w:lineRule="auto"/>
+        <w:rPr>
+          <w:rFonts w:ascii="Times New Roman" w:hAnsi="Times New Roman" w:cs="Times New Roman"/>
+          <w:iCs/>
+          <w:lang w:val="en-US"/>
+        </w:rPr>
+      </w:pPr>
+      <w:proofErr w:type="spellStart"/>
+      <w:r>
+        <w:rPr>
+          <w:rFonts w:ascii="Times New Roman" w:hAnsi="Times New Roman" w:cs="Times New Roman"/>
+          <w:iCs/>
+          <w:lang w:val="en-US"/>
+        </w:rPr>
+        <w:t>getCategory_</w:t>
+      </w:r>
+      <w:proofErr w:type="gramStart"/>
+      <w:r>
+        <w:rPr>
+          <w:rFonts w:ascii="Times New Roman" w:hAnsi="Times New Roman" w:cs="Times New Roman"/>
+          <w:iCs/>
+          <w:lang w:val="en-US"/>
+        </w:rPr>
+        <w:t>id</w:t>
+      </w:r>
+      <w:proofErr w:type="spellEnd"/>
+      <w:r>
+        <w:rPr>
+          <w:rFonts w:ascii="Times New Roman" w:hAnsi="Times New Roman" w:cs="Times New Roman"/>
+          <w:iCs/>
+          <w:lang w:val="en-US"/>
+        </w:rPr>
+        <w:t>(</w:t>
+      </w:r>
+      <w:proofErr w:type="gramEnd"/>
+      <w:r>
+        <w:rPr>
+          <w:rFonts w:ascii="Times New Roman" w:hAnsi="Times New Roman" w:cs="Times New Roman"/>
+          <w:iCs/>
+          <w:lang w:val="en-US"/>
+        </w:rPr>
+        <w:t>)</w:t>
+      </w:r>
+    </w:p>
+    <w:p>
+      <w:pPr>
+        <w:pStyle w:val="ListParagraph"/>
+        <w:numPr>
+          <w:ilvl w:val="0"/>
+          <w:numId w:val="2"/>
+        </w:numPr>
+        <w:spacing w:line="360" w:lineRule="auto"/>
+        <w:rPr>
+          <w:rFonts w:ascii="Times New Roman" w:hAnsi="Times New Roman" w:cs="Times New Roman"/>
+          <w:iCs/>
+          <w:lang w:val="en-US"/>
+        </w:rPr>
+      </w:pPr>
+      <w:r>
+        <w:rPr>
+          <w:rFonts w:ascii="Times New Roman" w:hAnsi="Times New Roman" w:cs="Times New Roman"/>
+          <w:iCs/>
+          <w:lang w:val="en-US"/>
+        </w:rPr>
+        <w:t xml:space="preserve">output: out </w:t>
+      </w:r>
+      <w:r>
+        <w:rPr>
+          <w:rFonts w:ascii="Cambria Math" w:hAnsi="Cambria Math" w:cs="Cambria Math"/>
+          <w:iCs/>
+          <w:lang w:val="en-US"/>
+        </w:rPr>
+        <w:t>≔</w:t>
+      </w:r>
+      <w:r>
+        <w:rPr>
+          <w:rFonts w:ascii="Times New Roman" w:hAnsi="Times New Roman" w:cs="Times New Roman"/>
+          <w:iCs/>
+          <w:lang w:val="en-US"/>
+        </w:rPr>
+        <w:t xml:space="preserve"> </w:t>
+      </w:r>
+      <w:proofErr w:type="spellStart"/>
+      <w:r>
+        <w:rPr>
+          <w:rFonts w:ascii="Times New Roman" w:hAnsi="Times New Roman" w:cs="Times New Roman"/>
+          <w:iCs/>
+          <w:lang w:val="en-US"/>
+        </w:rPr>
+        <w:t>cat_id</w:t>
+      </w:r>
+      <w:proofErr w:type="spellEnd"/>
+    </w:p>
+    <w:p>
+      <w:pPr>
+        <w:pStyle w:val="ListParagraph"/>
+        <w:numPr>
+          <w:ilvl w:val="0"/>
+          <w:numId w:val="2"/>
+        </w:numPr>
+        <w:spacing w:line="360" w:lineRule="auto"/>
+        <w:rPr>
+          <w:rFonts w:ascii="Times New Roman" w:hAnsi="Times New Roman" w:cs="Times New Roman"/>
+          <w:iCs/>
+          <w:lang w:val="en-US"/>
+        </w:rPr>
+      </w:pPr>
+      <w:r>
+        <w:rPr>
+          <w:rFonts w:ascii="Times New Roman" w:hAnsi="Times New Roman" w:cs="Times New Roman"/>
+          <w:iCs/>
+          <w:lang w:val="en-US"/>
+        </w:rPr>
+        <w:t>exception: none</w:t>
+      </w:r>
+    </w:p>
+    <w:p>
+      <w:pPr>
+        <w:spacing w:line="360" w:lineRule="auto"/>
+        <w:rPr>
+          <w:rFonts w:ascii="Times New Roman" w:hAnsi="Times New Roman" w:cs="Times New Roman"/>
+          <w:iCs/>
+          <w:lang w:val="en-US"/>
+        </w:rPr>
+      </w:pPr>
+      <w:proofErr w:type="spellStart"/>
+      <w:r>
+        <w:rPr>
+          <w:rFonts w:ascii="Times New Roman" w:hAnsi="Times New Roman" w:cs="Times New Roman"/>
+          <w:iCs/>
+          <w:lang w:val="en-US"/>
+        </w:rPr>
+        <w:t>getCategory_</w:t>
+      </w:r>
+      <w:proofErr w:type="gramStart"/>
+      <w:r>
+        <w:rPr>
+          <w:rFonts w:ascii="Times New Roman" w:hAnsi="Times New Roman" w:cs="Times New Roman"/>
+          <w:iCs/>
+          <w:lang w:val="en-US"/>
+        </w:rPr>
+        <w:t>name</w:t>
+      </w:r>
+      <w:proofErr w:type="spellEnd"/>
+      <w:r>
+        <w:rPr>
+          <w:rFonts w:ascii="Times New Roman" w:hAnsi="Times New Roman" w:cs="Times New Roman"/>
+          <w:iCs/>
+          <w:lang w:val="en-US"/>
+        </w:rPr>
+        <w:t>(</w:t>
+      </w:r>
+      <w:proofErr w:type="gramEnd"/>
+      <w:r>
+        <w:rPr>
+          <w:rFonts w:ascii="Times New Roman" w:hAnsi="Times New Roman" w:cs="Times New Roman"/>
+          <w:iCs/>
+          <w:lang w:val="en-US"/>
+        </w:rPr>
+        <w:t>)</w:t>
+      </w:r>
+    </w:p>
+    <w:p>
+      <w:pPr>
+        <w:pStyle w:val="ListParagraph"/>
+        <w:numPr>
+          <w:ilvl w:val="0"/>
+          <w:numId w:val="2"/>
+        </w:numPr>
+        <w:spacing w:line="360" w:lineRule="auto"/>
+        <w:rPr>
+          <w:rFonts w:ascii="Times New Roman" w:hAnsi="Times New Roman" w:cs="Times New Roman"/>
+          <w:iCs/>
+          <w:lang w:val="en-US"/>
+        </w:rPr>
+      </w:pPr>
+      <w:r>
+        <w:rPr>
+          <w:rFonts w:ascii="Times New Roman" w:hAnsi="Times New Roman" w:cs="Times New Roman"/>
+          <w:iCs/>
+          <w:lang w:val="en-US"/>
+        </w:rPr>
+        <w:t xml:space="preserve">output: out </w:t>
+      </w:r>
+      <w:r>
+        <w:rPr>
+          <w:rFonts w:ascii="Cambria Math" w:hAnsi="Cambria Math" w:cs="Cambria Math"/>
+          <w:iCs/>
+          <w:lang w:val="en-US"/>
+        </w:rPr>
+        <w:t>≔</w:t>
+      </w:r>
+      <w:r>
+        <w:rPr>
+          <w:rFonts w:ascii="Times New Roman" w:hAnsi="Times New Roman" w:cs="Times New Roman"/>
+          <w:iCs/>
+          <w:lang w:val="en-US"/>
+        </w:rPr>
+        <w:t xml:space="preserve"> </w:t>
+      </w:r>
+      <w:proofErr w:type="spellStart"/>
+      <w:r>
+        <w:rPr>
+          <w:rFonts w:ascii="Times New Roman" w:hAnsi="Times New Roman" w:cs="Times New Roman"/>
+          <w:iCs/>
+          <w:lang w:val="en-US"/>
+        </w:rPr>
+        <w:t>cat_</w:t>
+      </w:r>
+      <w:r>
+        <w:rPr>
+          <w:rFonts w:ascii="Times New Roman" w:hAnsi="Times New Roman" w:cs="Times New Roman"/>
+          <w:iCs/>
+          <w:lang w:val="en-US"/>
+        </w:rPr>
+        <w:t>name</w:t>
+      </w:r>
+      <w:proofErr w:type="spellEnd"/>
+    </w:p>
+    <w:p>
+      <w:pPr>
+        <w:pStyle w:val="ListParagraph"/>
+        <w:numPr>
+          <w:ilvl w:val="0"/>
+          <w:numId w:val="2"/>
+        </w:numPr>
+        <w:spacing w:line="360" w:lineRule="auto"/>
+        <w:rPr>
+          <w:rFonts w:ascii="Times New Roman" w:hAnsi="Times New Roman" w:cs="Times New Roman"/>
+          <w:iCs/>
+          <w:lang w:val="en-US"/>
+        </w:rPr>
+      </w:pPr>
+      <w:r>
+        <w:rPr>
+          <w:rFonts w:ascii="Times New Roman" w:hAnsi="Times New Roman" w:cs="Times New Roman"/>
+          <w:iCs/>
+          <w:lang w:val="en-US"/>
+        </w:rPr>
+        <w:t>exception: none</w:t>
+      </w:r>
+    </w:p>
+    <w:p>
+      <w:pPr>
+        <w:spacing w:line="360" w:lineRule="auto"/>
+        <w:rPr>
+          <w:rFonts w:ascii="Times New Roman" w:hAnsi="Times New Roman" w:cs="Times New Roman"/>
+          <w:iCs/>
+          <w:lang w:val="en-US"/>
+        </w:rPr>
+      </w:pPr>
+      <w:proofErr w:type="spellStart"/>
+      <w:proofErr w:type="gramStart"/>
+      <w:r>
+        <w:rPr>
+          <w:rFonts w:ascii="Times New Roman" w:hAnsi="Times New Roman" w:cs="Times New Roman"/>
+          <w:iCs/>
+          <w:lang w:val="en-US"/>
+        </w:rPr>
+        <w:t>getC</w:t>
+      </w:r>
+      <w:r>
+        <w:rPr>
+          <w:rFonts w:ascii="Times New Roman" w:hAnsi="Times New Roman" w:cs="Times New Roman"/>
+          <w:iCs/>
+          <w:lang w:val="en-US"/>
+        </w:rPr>
+        <w:t>ountry</w:t>
+      </w:r>
+      <w:proofErr w:type="spellEnd"/>
+      <w:r>
+        <w:rPr>
+          <w:rFonts w:ascii="Times New Roman" w:hAnsi="Times New Roman" w:cs="Times New Roman"/>
+          <w:iCs/>
+          <w:lang w:val="en-US"/>
+        </w:rPr>
+        <w:t>(</w:t>
+      </w:r>
+      <w:proofErr w:type="gramEnd"/>
+      <w:r>
+        <w:rPr>
+          <w:rFonts w:ascii="Times New Roman" w:hAnsi="Times New Roman" w:cs="Times New Roman"/>
+          <w:iCs/>
+          <w:lang w:val="en-US"/>
+        </w:rPr>
+        <w:t>)</w:t>
+      </w:r>
+    </w:p>
+    <w:p>
+      <w:pPr>
+        <w:pStyle w:val="ListParagraph"/>
+        <w:numPr>
+          <w:ilvl w:val="0"/>
+          <w:numId w:val="2"/>
+        </w:numPr>
+        <w:spacing w:line="360" w:lineRule="auto"/>
+        <w:rPr>
+          <w:rFonts w:ascii="Times New Roman" w:hAnsi="Times New Roman" w:cs="Times New Roman"/>
+          <w:iCs/>
+          <w:lang w:val="en-US"/>
+        </w:rPr>
+      </w:pPr>
+      <w:r>
+        <w:rPr>
+          <w:rFonts w:ascii="Times New Roman" w:hAnsi="Times New Roman" w:cs="Times New Roman"/>
+          <w:iCs/>
+          <w:lang w:val="en-US"/>
+        </w:rPr>
+        <w:t xml:space="preserve">output: out </w:t>
+      </w:r>
+      <w:r>
+        <w:rPr>
+          <w:rFonts w:ascii="Cambria Math" w:hAnsi="Cambria Math" w:cs="Cambria Math"/>
+          <w:iCs/>
+          <w:lang w:val="en-US"/>
+        </w:rPr>
+        <w:t>≔</w:t>
+      </w:r>
+      <w:r>
+        <w:rPr>
+          <w:rFonts w:ascii="Times New Roman" w:hAnsi="Times New Roman" w:cs="Times New Roman"/>
+          <w:iCs/>
+          <w:lang w:val="en-US"/>
+        </w:rPr>
+        <w:t xml:space="preserve"> </w:t>
+      </w:r>
+      <w:r>
+        <w:rPr>
+          <w:rFonts w:ascii="Times New Roman" w:hAnsi="Times New Roman" w:cs="Times New Roman"/>
+          <w:iCs/>
+          <w:lang w:val="en-US"/>
+        </w:rPr>
+        <w:t>country</w:t>
+      </w:r>
+    </w:p>
+    <w:p>
+      <w:pPr>
+        <w:pStyle w:val="ListParagraph"/>
+        <w:numPr>
+          <w:ilvl w:val="0"/>
+          <w:numId w:val="2"/>
+        </w:numPr>
+        <w:spacing w:line="360" w:lineRule="auto"/>
+        <w:rPr>
+          <w:rFonts w:ascii="Times New Roman" w:hAnsi="Times New Roman" w:cs="Times New Roman"/>
+          <w:iCs/>
+          <w:lang w:val="en-US"/>
+        </w:rPr>
+      </w:pPr>
+      <w:r>
+        <w:rPr>
+          <w:rFonts w:ascii="Times New Roman" w:hAnsi="Times New Roman" w:cs="Times New Roman"/>
+          <w:iCs/>
+          <w:lang w:val="en-US"/>
+        </w:rPr>
+        <w:t>exception: none</w:t>
+      </w:r>
+    </w:p>
+    <w:p>
+      <w:pPr>
+        <w:spacing w:line="360" w:lineRule="auto"/>
+        <w:rPr>
+          <w:rFonts w:ascii="Times New Roman" w:hAnsi="Times New Roman" w:cs="Times New Roman"/>
+          <w:iCs/>
+          <w:lang w:val="en-US"/>
+        </w:rPr>
+      </w:pPr>
+      <w:proofErr w:type="spellStart"/>
+      <w:proofErr w:type="gramStart"/>
+      <w:r>
+        <w:rPr>
+          <w:rFonts w:ascii="Times New Roman" w:hAnsi="Times New Roman" w:cs="Times New Roman"/>
+          <w:iCs/>
+          <w:lang w:val="en-US"/>
+        </w:rPr>
+        <w:t>get</w:t>
+      </w:r>
+      <w:r>
+        <w:rPr>
+          <w:rFonts w:ascii="Times New Roman" w:hAnsi="Times New Roman" w:cs="Times New Roman"/>
+          <w:iCs/>
+          <w:lang w:val="en-US"/>
+        </w:rPr>
+        <w:t>Followers</w:t>
+      </w:r>
+      <w:proofErr w:type="spellEnd"/>
+      <w:r>
+        <w:rPr>
+          <w:rFonts w:ascii="Times New Roman" w:hAnsi="Times New Roman" w:cs="Times New Roman"/>
+          <w:iCs/>
+          <w:lang w:val="en-US"/>
+        </w:rPr>
+        <w:t>(</w:t>
+      </w:r>
+      <w:proofErr w:type="gramEnd"/>
+      <w:r>
+        <w:rPr>
+          <w:rFonts w:ascii="Times New Roman" w:hAnsi="Times New Roman" w:cs="Times New Roman"/>
+          <w:iCs/>
+          <w:lang w:val="en-US"/>
+        </w:rPr>
+        <w:t>)</w:t>
+      </w:r>
+    </w:p>
+    <w:p>
+      <w:pPr>
+        <w:pStyle w:val="ListParagraph"/>
+        <w:numPr>
+          <w:ilvl w:val="0"/>
+          <w:numId w:val="2"/>
+        </w:numPr>
+        <w:spacing w:line="360" w:lineRule="auto"/>
+        <w:rPr>
+          <w:rFonts w:ascii="Times New Roman" w:hAnsi="Times New Roman" w:cs="Times New Roman"/>
+          <w:iCs/>
+          <w:lang w:val="en-US"/>
+        </w:rPr>
+      </w:pPr>
+      <w:r>
+        <w:rPr>
+          <w:rFonts w:ascii="Times New Roman" w:hAnsi="Times New Roman" w:cs="Times New Roman"/>
+          <w:iCs/>
+          <w:lang w:val="en-US"/>
+        </w:rPr>
+        <w:t xml:space="preserve">output: out </w:t>
+      </w:r>
+      <w:r>
+        <w:rPr>
+          <w:rFonts w:ascii="Cambria Math" w:hAnsi="Cambria Math" w:cs="Cambria Math"/>
+          <w:iCs/>
+          <w:lang w:val="en-US"/>
+        </w:rPr>
+        <w:t>≔</w:t>
+      </w:r>
+      <w:r>
+        <w:rPr>
+          <w:rFonts w:ascii="Times New Roman" w:hAnsi="Times New Roman" w:cs="Times New Roman"/>
+          <w:iCs/>
+          <w:lang w:val="en-US"/>
+        </w:rPr>
+        <w:t xml:space="preserve"> </w:t>
+      </w:r>
+      <w:r>
+        <w:rPr>
+          <w:rFonts w:ascii="Times New Roman" w:hAnsi="Times New Roman" w:cs="Times New Roman"/>
+          <w:iCs/>
+          <w:lang w:val="en-US"/>
+        </w:rPr>
+        <w:t>followers</w:t>
+      </w:r>
+    </w:p>
+    <w:p>
+      <w:pPr>
+        <w:pStyle w:val="ListParagraph"/>
+        <w:numPr>
+          <w:ilvl w:val="0"/>
+          <w:numId w:val="2"/>
+        </w:numPr>
+        <w:spacing w:line="360" w:lineRule="auto"/>
+        <w:rPr>
+          <w:rFonts w:ascii="Times New Roman" w:hAnsi="Times New Roman" w:cs="Times New Roman"/>
+          <w:iCs/>
+          <w:lang w:val="en-US"/>
+        </w:rPr>
+      </w:pPr>
+      <w:r>
+        <w:rPr>
+          <w:rFonts w:ascii="Times New Roman" w:hAnsi="Times New Roman" w:cs="Times New Roman"/>
+          <w:iCs/>
+          <w:lang w:val="en-US"/>
+        </w:rPr>
+        <w:t>exception: none</w:t>
+      </w:r>
+    </w:p>
+    <w:p>
+      <w:pPr>
+        <w:spacing w:line="360" w:lineRule="auto"/>
+        <w:rPr>
+          <w:rFonts w:ascii="Times New Roman" w:hAnsi="Times New Roman" w:cs="Times New Roman"/>
+          <w:iCs/>
+          <w:lang w:val="en-US"/>
+        </w:rPr>
+      </w:pPr>
+      <w:proofErr w:type="spellStart"/>
+      <w:proofErr w:type="gramStart"/>
+      <w:r>
+        <w:rPr>
+          <w:rFonts w:ascii="Times New Roman" w:hAnsi="Times New Roman" w:cs="Times New Roman"/>
+          <w:iCs/>
+          <w:lang w:val="en-US"/>
+        </w:rPr>
+        <w:t>get</w:t>
+      </w:r>
+      <w:r>
+        <w:rPr>
+          <w:rFonts w:ascii="Times New Roman" w:hAnsi="Times New Roman" w:cs="Times New Roman"/>
+          <w:iCs/>
+          <w:lang w:val="en-US"/>
+        </w:rPr>
+        <w:t>JoinDate</w:t>
+      </w:r>
+      <w:proofErr w:type="spellEnd"/>
+      <w:r>
+        <w:rPr>
+          <w:rFonts w:ascii="Times New Roman" w:hAnsi="Times New Roman" w:cs="Times New Roman"/>
+          <w:iCs/>
+          <w:lang w:val="en-US"/>
+        </w:rPr>
+        <w:t>(</w:t>
+      </w:r>
+      <w:proofErr w:type="gramEnd"/>
+      <w:r>
+        <w:rPr>
+          <w:rFonts w:ascii="Times New Roman" w:hAnsi="Times New Roman" w:cs="Times New Roman"/>
+          <w:iCs/>
+          <w:lang w:val="en-US"/>
+        </w:rPr>
+        <w:t>)</w:t>
+      </w:r>
+    </w:p>
+    <w:p>
+      <w:pPr>
+        <w:pStyle w:val="ListParagraph"/>
+        <w:numPr>
+          <w:ilvl w:val="0"/>
+          <w:numId w:val="2"/>
+        </w:numPr>
+        <w:spacing w:line="360" w:lineRule="auto"/>
+        <w:rPr>
+          <w:rFonts w:ascii="Times New Roman" w:hAnsi="Times New Roman" w:cs="Times New Roman"/>
+          <w:iCs/>
+          <w:lang w:val="en-US"/>
+        </w:rPr>
+      </w:pPr>
+      <w:r>
+        <w:rPr>
+          <w:rFonts w:ascii="Times New Roman" w:hAnsi="Times New Roman" w:cs="Times New Roman"/>
+          <w:iCs/>
+          <w:lang w:val="en-US"/>
+        </w:rPr>
+        <w:t xml:space="preserve">output: out </w:t>
+      </w:r>
+      <w:r>
+        <w:rPr>
+          <w:rFonts w:ascii="Cambria Math" w:hAnsi="Cambria Math" w:cs="Cambria Math"/>
+          <w:iCs/>
+          <w:lang w:val="en-US"/>
+        </w:rPr>
+        <w:t>≔</w:t>
+      </w:r>
+      <w:r>
+        <w:rPr>
+          <w:rFonts w:ascii="Times New Roman" w:hAnsi="Times New Roman" w:cs="Times New Roman"/>
+          <w:iCs/>
+          <w:lang w:val="en-US"/>
+        </w:rPr>
+        <w:t xml:space="preserve"> </w:t>
+      </w:r>
+      <w:proofErr w:type="spellStart"/>
+      <w:r>
+        <w:rPr>
+          <w:rFonts w:ascii="Times New Roman" w:hAnsi="Times New Roman" w:cs="Times New Roman"/>
+          <w:iCs/>
+          <w:lang w:val="en-US"/>
+        </w:rPr>
+        <w:t>join_date</w:t>
+      </w:r>
+      <w:proofErr w:type="spellEnd"/>
+    </w:p>
+    <w:p>
+      <w:pPr>
+        <w:pStyle w:val="ListParagraph"/>
+        <w:numPr>
+          <w:ilvl w:val="0"/>
+          <w:numId w:val="2"/>
+        </w:numPr>
+        <w:spacing w:line="360" w:lineRule="auto"/>
+        <w:rPr>
+          <w:rFonts w:ascii="Times New Roman" w:hAnsi="Times New Roman" w:cs="Times New Roman"/>
+          <w:iCs/>
+          <w:lang w:val="en-US"/>
+        </w:rPr>
+      </w:pPr>
+      <w:r>
+        <w:rPr>
+          <w:rFonts w:ascii="Times New Roman" w:hAnsi="Times New Roman" w:cs="Times New Roman"/>
+          <w:iCs/>
+          <w:lang w:val="en-US"/>
+        </w:rPr>
+        <w:t>exception: none</w:t>
+      </w:r>
+    </w:p>
+    <w:p>
+      <w:pPr>
+        <w:spacing w:line="360" w:lineRule="auto"/>
+        <w:rPr>
+          <w:rFonts w:ascii="Times New Roman" w:hAnsi="Times New Roman" w:cs="Times New Roman"/>
+          <w:iCs/>
+          <w:lang w:val="en-US"/>
+        </w:rPr>
+      </w:pPr>
+      <w:proofErr w:type="spellStart"/>
+      <w:proofErr w:type="gramStart"/>
+      <w:r>
+        <w:rPr>
+          <w:rFonts w:ascii="Times New Roman" w:hAnsi="Times New Roman" w:cs="Times New Roman"/>
+          <w:iCs/>
+          <w:lang w:val="en-US"/>
+        </w:rPr>
+        <w:lastRenderedPageBreak/>
+        <w:t>get</w:t>
+      </w:r>
+      <w:r>
+        <w:rPr>
+          <w:rFonts w:ascii="Times New Roman" w:hAnsi="Times New Roman" w:cs="Times New Roman"/>
+          <w:iCs/>
+          <w:lang w:val="en-US"/>
+        </w:rPr>
+        <w:t>Title</w:t>
+      </w:r>
+      <w:proofErr w:type="spellEnd"/>
+      <w:r>
+        <w:rPr>
+          <w:rFonts w:ascii="Times New Roman" w:hAnsi="Times New Roman" w:cs="Times New Roman"/>
+          <w:iCs/>
+          <w:lang w:val="en-US"/>
+        </w:rPr>
+        <w:t>(</w:t>
+      </w:r>
+      <w:proofErr w:type="gramEnd"/>
+      <w:r>
+        <w:rPr>
+          <w:rFonts w:ascii="Times New Roman" w:hAnsi="Times New Roman" w:cs="Times New Roman"/>
+          <w:iCs/>
+          <w:lang w:val="en-US"/>
+        </w:rPr>
+        <w:t>)</w:t>
+      </w:r>
+    </w:p>
+    <w:p>
+      <w:pPr>
+        <w:pStyle w:val="ListParagraph"/>
+        <w:numPr>
+          <w:ilvl w:val="0"/>
+          <w:numId w:val="2"/>
+        </w:numPr>
+        <w:spacing w:line="360" w:lineRule="auto"/>
+        <w:rPr>
+          <w:rFonts w:ascii="Times New Roman" w:hAnsi="Times New Roman" w:cs="Times New Roman"/>
+          <w:iCs/>
+          <w:lang w:val="en-US"/>
+        </w:rPr>
+      </w:pPr>
+      <w:r>
+        <w:rPr>
+          <w:rFonts w:ascii="Times New Roman" w:hAnsi="Times New Roman" w:cs="Times New Roman"/>
+          <w:iCs/>
+          <w:lang w:val="en-US"/>
+        </w:rPr>
+        <w:t xml:space="preserve">output: out </w:t>
+      </w:r>
+      <w:r>
+        <w:rPr>
+          <w:rFonts w:ascii="Cambria Math" w:hAnsi="Cambria Math" w:cs="Cambria Math"/>
+          <w:iCs/>
+          <w:lang w:val="en-US"/>
+        </w:rPr>
+        <w:t>≔</w:t>
+      </w:r>
+      <w:r>
+        <w:rPr>
+          <w:rFonts w:ascii="Times New Roman" w:hAnsi="Times New Roman" w:cs="Times New Roman"/>
+          <w:iCs/>
+          <w:lang w:val="en-US"/>
+        </w:rPr>
+        <w:t xml:space="preserve"> </w:t>
+      </w:r>
+      <w:r>
+        <w:rPr>
+          <w:rFonts w:ascii="Times New Roman" w:hAnsi="Times New Roman" w:cs="Times New Roman"/>
+          <w:iCs/>
+          <w:lang w:val="en-US"/>
+        </w:rPr>
+        <w:t>title</w:t>
+      </w:r>
+    </w:p>
+    <w:p>
+      <w:pPr>
+        <w:pStyle w:val="ListParagraph"/>
+        <w:numPr>
+          <w:ilvl w:val="0"/>
+          <w:numId w:val="2"/>
+        </w:numPr>
+        <w:spacing w:line="360" w:lineRule="auto"/>
+        <w:rPr>
+          <w:rFonts w:ascii="Times New Roman" w:hAnsi="Times New Roman" w:cs="Times New Roman"/>
+          <w:iCs/>
+          <w:lang w:val="en-US"/>
+        </w:rPr>
+      </w:pPr>
+      <w:r>
+        <w:rPr>
+          <w:rFonts w:ascii="Times New Roman" w:hAnsi="Times New Roman" w:cs="Times New Roman"/>
+          <w:iCs/>
+          <w:lang w:val="en-US"/>
+        </w:rPr>
+        <w:t>exception: none</w:t>
+      </w:r>
+    </w:p>
+    <w:p>
+      <w:pPr>
+        <w:spacing w:line="360" w:lineRule="auto"/>
+        <w:rPr>
+          <w:rFonts w:ascii="Times New Roman" w:hAnsi="Times New Roman" w:cs="Times New Roman"/>
+          <w:iCs/>
+          <w:lang w:val="en-US"/>
+        </w:rPr>
+      </w:pPr>
+      <w:proofErr w:type="spellStart"/>
+      <w:proofErr w:type="gramStart"/>
+      <w:r>
+        <w:rPr>
+          <w:rFonts w:ascii="Times New Roman" w:hAnsi="Times New Roman" w:cs="Times New Roman"/>
+          <w:iCs/>
+          <w:lang w:val="en-US"/>
+        </w:rPr>
+        <w:t>getVideos</w:t>
+      </w:r>
+      <w:proofErr w:type="spellEnd"/>
+      <w:r>
+        <w:rPr>
+          <w:rFonts w:ascii="Times New Roman" w:hAnsi="Times New Roman" w:cs="Times New Roman"/>
+          <w:iCs/>
+          <w:lang w:val="en-US"/>
+        </w:rPr>
+        <w:t>(</w:t>
+      </w:r>
+      <w:proofErr w:type="gramEnd"/>
+      <w:r>
+        <w:rPr>
+          <w:rFonts w:ascii="Times New Roman" w:hAnsi="Times New Roman" w:cs="Times New Roman"/>
+          <w:iCs/>
+          <w:lang w:val="en-US"/>
+        </w:rPr>
+        <w:t>)</w:t>
+      </w:r>
+    </w:p>
+    <w:p>
+      <w:pPr>
+        <w:pStyle w:val="ListParagraph"/>
+        <w:numPr>
+          <w:ilvl w:val="0"/>
+          <w:numId w:val="3"/>
+        </w:numPr>
+        <w:spacing w:line="360" w:lineRule="auto"/>
+        <w:rPr>
+          <w:rFonts w:ascii="Times New Roman" w:hAnsi="Times New Roman" w:cs="Times New Roman"/>
+          <w:iCs/>
+          <w:lang w:val="en-US"/>
+        </w:rPr>
+      </w:pPr>
+      <w:r>
+        <w:rPr>
+          <w:rFonts w:ascii="Times New Roman" w:hAnsi="Times New Roman" w:cs="Times New Roman"/>
+          <w:iCs/>
+          <w:lang w:val="en-US"/>
+        </w:rPr>
+        <w:t xml:space="preserve">output: out </w:t>
+      </w:r>
+      <w:r>
+        <w:rPr>
+          <w:rFonts w:ascii="Cambria Math" w:hAnsi="Cambria Math" w:cs="Cambria Math"/>
+          <w:iCs/>
+          <w:lang w:val="en-US"/>
+        </w:rPr>
+        <w:t>≔</w:t>
+      </w:r>
+      <w:r>
+        <w:rPr>
+          <w:rFonts w:ascii="Times New Roman" w:hAnsi="Times New Roman" w:cs="Times New Roman"/>
+          <w:iCs/>
+          <w:lang w:val="en-US"/>
+        </w:rPr>
+        <w:t xml:space="preserve"> videos</w:t>
+      </w:r>
+    </w:p>
+    <w:p>
+      <w:pPr>
+        <w:pStyle w:val="ListParagraph"/>
+        <w:numPr>
+          <w:ilvl w:val="0"/>
+          <w:numId w:val="3"/>
+        </w:numPr>
+        <w:spacing w:line="360" w:lineRule="auto"/>
+        <w:rPr>
+          <w:rFonts w:ascii="Times New Roman" w:hAnsi="Times New Roman" w:cs="Times New Roman"/>
+          <w:iCs/>
+          <w:lang w:val="en-US"/>
+        </w:rPr>
+      </w:pPr>
+      <w:r>
+        <w:rPr>
+          <w:rFonts w:ascii="Times New Roman" w:hAnsi="Times New Roman" w:cs="Times New Roman"/>
+          <w:iCs/>
+          <w:lang w:val="en-US"/>
+        </w:rPr>
+        <w:t>exception: none</w:t>
+      </w:r>
+    </w:p>
+    <w:p>
+      <w:pPr>
+        <w:spacing w:line="360" w:lineRule="auto"/>
+        <w:rPr>
+          <w:rFonts w:ascii="Times New Roman" w:hAnsi="Times New Roman" w:cs="Times New Roman" w:hint="eastAsia"/>
+          <w:iCs/>
+          <w:lang w:val="en-US"/>
+        </w:rPr>
+      </w:pPr>
+    </w:p>
+    <w:p>
+      <w:pPr>
+        <w:spacing w:line="360" w:lineRule="auto"/>
+        <w:rPr>
+          <w:rFonts w:ascii="Times New Roman" w:hAnsi="Times New Roman" w:cs="Times New Roman"/>
+          <w:iCs/>
+          <w:sz w:val="28"/>
+          <w:szCs w:val="28"/>
+          <w:lang w:val="en-US"/>
+        </w:rPr>
+      </w:pPr>
+    </w:p>
+    <w:p>
+      <w:pPr>
+        <w:rPr>
+          <w:rFonts w:ascii="Times New Roman" w:hAnsi="Times New Roman" w:cs="Times New Roman"/>
+          <w:iCs/>
+          <w:sz w:val="28"/>
+          <w:szCs w:val="28"/>
+          <w:lang w:val="en-US"/>
+        </w:rPr>
+      </w:pPr>
+      <w:r>
+        <w:rPr>
+          <w:rFonts w:ascii="Times New Roman" w:hAnsi="Times New Roman" w:cs="Times New Roman"/>
+          <w:iCs/>
+          <w:sz w:val="28"/>
+          <w:szCs w:val="28"/>
+          <w:lang w:val="en-US"/>
+        </w:rPr>
         <w:br w:type="page"/>
       </w:r>
     </w:p>
@@ -1834,7 +4750,7 @@
           <w:szCs w:val="32"/>
           <w:lang w:val="en-US"/>
         </w:rPr>
-        <w:t>Template Module</w:t>
+        <w:t>Module</w:t>
       </w:r>
     </w:p>
     <w:p>
@@ -2080,9 +4996,9 @@
       </w:tblPr>
       <w:tblGrid>
         <w:gridCol w:w="2389"/>
-        <w:gridCol w:w="2090"/>
-        <w:gridCol w:w="2462"/>
-        <w:gridCol w:w="2069"/>
+        <w:gridCol w:w="1854"/>
+        <w:gridCol w:w="2231"/>
+        <w:gridCol w:w="2536"/>
       </w:tblGrid>
       <w:tr>
         <w:tc>
@@ -2198,7 +5114,7 @@
                 <w:iCs/>
                 <w:lang w:val="en-US"/>
               </w:rPr>
-              <w:t xml:space="preserve">new </w:t>
+              <w:t>r</w:t>
             </w:r>
             <w:r>
               <w:rPr>
@@ -2206,7 +5122,7 @@
                 <w:iCs/>
                 <w:lang w:val="en-US"/>
               </w:rPr>
-              <w:t>Read</w:t>
+              <w:t>ead</w:t>
             </w:r>
           </w:p>
         </w:tc>
@@ -2269,6 +5185,16 @@
                 <w:lang w:val="en-US"/>
               </w:rPr>
             </w:pPr>
+            <w:proofErr w:type="spellStart"/>
+            <w:r>
+              <w:rPr>
+                <w:rFonts w:ascii="Times New Roman" w:hAnsi="Times New Roman" w:cs="Times New Roman"/>
+                <w:iCs/>
+                <w:lang w:val="en-US"/>
+              </w:rPr>
+              <w:t>FileNotFoundException</w:t>
+            </w:r>
+            <w:proofErr w:type="spellEnd"/>
           </w:p>
         </w:tc>
       </w:tr>
@@ -2373,6 +5299,495 @@
         </w:rPr>
       </w:pPr>
     </w:p>
+    <w:p>
+      <w:pPr>
+        <w:spacing w:line="360" w:lineRule="auto"/>
+        <w:rPr>
+          <w:rFonts w:ascii="Times New Roman" w:hAnsi="Times New Roman" w:cs="Times New Roman"/>
+          <w:iCs/>
+          <w:sz w:val="32"/>
+          <w:szCs w:val="32"/>
+          <w:lang w:val="en-US"/>
+        </w:rPr>
+      </w:pPr>
+      <w:r>
+        <w:rPr>
+          <w:rFonts w:ascii="Times New Roman" w:hAnsi="Times New Roman" w:cs="Times New Roman"/>
+          <w:iCs/>
+          <w:sz w:val="32"/>
+          <w:szCs w:val="32"/>
+          <w:lang w:val="en-US"/>
+        </w:rPr>
+        <w:t>Semantics</w:t>
+      </w:r>
+    </w:p>
+    <w:p>
+      <w:pPr>
+        <w:spacing w:line="360" w:lineRule="auto"/>
+        <w:rPr>
+          <w:rFonts w:ascii="Times New Roman" w:hAnsi="Times New Roman" w:cs="Times New Roman"/>
+          <w:iCs/>
+          <w:sz w:val="28"/>
+          <w:szCs w:val="28"/>
+          <w:lang w:val="en-US"/>
+        </w:rPr>
+      </w:pPr>
+      <w:r>
+        <w:rPr>
+          <w:rFonts w:ascii="Times New Roman" w:hAnsi="Times New Roman" w:cs="Times New Roman"/>
+          <w:iCs/>
+          <w:sz w:val="28"/>
+          <w:szCs w:val="28"/>
+          <w:lang w:val="en-US"/>
+        </w:rPr>
+        <w:t>State Variables</w:t>
+      </w:r>
+    </w:p>
+    <w:p>
+      <w:pPr>
+        <w:spacing w:line="360" w:lineRule="auto"/>
+        <w:rPr>
+          <w:rFonts w:ascii="Times New Roman" w:hAnsi="Times New Roman" w:cs="Times New Roman"/>
+          <w:iCs/>
+          <w:lang w:val="en-US"/>
+        </w:rPr>
+      </w:pPr>
+      <w:r>
+        <w:rPr>
+          <w:rFonts w:ascii="Times New Roman" w:hAnsi="Times New Roman" w:cs="Times New Roman"/>
+          <w:iCs/>
+          <w:lang w:val="en-US"/>
+        </w:rPr>
+        <w:t>filename</w:t>
+      </w:r>
+      <w:r>
+        <w:rPr>
+          <w:rFonts w:ascii="Times New Roman" w:hAnsi="Times New Roman" w:cs="Times New Roman" w:hint="eastAsia"/>
+          <w:iCs/>
+          <w:lang w:val="en-US"/>
+        </w:rPr>
+        <w:t>:</w:t>
+      </w:r>
+      <w:r>
+        <w:rPr>
+          <w:rFonts w:ascii="Times New Roman" w:hAnsi="Times New Roman" w:cs="Times New Roman" w:hint="eastAsia"/>
+          <w:iCs/>
+          <w:lang w:val="en-US"/>
+        </w:rPr>
+        <w:t xml:space="preserve"> </w:t>
+      </w:r>
+      <w:r>
+        <w:rPr>
+          <w:rFonts w:ascii="Times New Roman" w:hAnsi="Times New Roman" w:cs="Times New Roman"/>
+          <w:iCs/>
+          <w:lang w:val="en-US"/>
+        </w:rPr>
+        <w:t>S</w:t>
+      </w:r>
+      <w:r>
+        <w:rPr>
+          <w:rFonts w:ascii="Times New Roman" w:hAnsi="Times New Roman" w:cs="Times New Roman" w:hint="eastAsia"/>
+          <w:iCs/>
+          <w:lang w:val="en-US"/>
+        </w:rPr>
+        <w:t>tring</w:t>
+      </w:r>
+    </w:p>
+    <w:p>
+      <w:pPr>
+        <w:spacing w:line="360" w:lineRule="auto"/>
+        <w:rPr>
+          <w:rFonts w:ascii="Times New Roman" w:hAnsi="Times New Roman" w:cs="Times New Roman"/>
+          <w:iCs/>
+          <w:lang w:val="en-US"/>
+        </w:rPr>
+      </w:pPr>
+      <w:r>
+        <w:rPr>
+          <w:rFonts w:ascii="Times New Roman" w:hAnsi="Times New Roman" w:cs="Times New Roman"/>
+          <w:iCs/>
+          <w:lang w:val="en-US"/>
+        </w:rPr>
+        <w:t>list: a sequence of YouTuber</w:t>
+      </w:r>
+    </w:p>
+    <w:p>
+      <w:pPr>
+        <w:spacing w:line="360" w:lineRule="auto"/>
+        <w:rPr>
+          <w:rFonts w:ascii="Times New Roman" w:hAnsi="Times New Roman" w:cs="Times New Roman"/>
+          <w:iCs/>
+          <w:lang w:val="en-US"/>
+        </w:rPr>
+      </w:pPr>
+    </w:p>
+    <w:p>
+      <w:pPr>
+        <w:spacing w:line="360" w:lineRule="auto"/>
+        <w:rPr>
+          <w:rFonts w:ascii="Times New Roman" w:hAnsi="Times New Roman" w:cs="Times New Roman"/>
+          <w:iCs/>
+          <w:sz w:val="28"/>
+          <w:szCs w:val="28"/>
+          <w:lang w:val="en-US"/>
+        </w:rPr>
+      </w:pPr>
+      <w:r>
+        <w:rPr>
+          <w:rFonts w:ascii="Times New Roman" w:hAnsi="Times New Roman" w:cs="Times New Roman"/>
+          <w:iCs/>
+          <w:sz w:val="28"/>
+          <w:szCs w:val="28"/>
+          <w:lang w:val="en-US"/>
+        </w:rPr>
+        <w:t>State Invariant</w:t>
+      </w:r>
+    </w:p>
+    <w:p>
+      <w:pPr>
+        <w:spacing w:line="360" w:lineRule="auto"/>
+        <w:rPr>
+          <w:rFonts w:ascii="Times New Roman" w:hAnsi="Times New Roman" w:cs="Times New Roman"/>
+          <w:iCs/>
+          <w:lang w:val="en-US"/>
+        </w:rPr>
+      </w:pPr>
+      <w:r>
+        <w:rPr>
+          <w:rFonts w:ascii="Times New Roman" w:hAnsi="Times New Roman" w:cs="Times New Roman"/>
+          <w:iCs/>
+          <w:lang w:val="en-US"/>
+        </w:rPr>
+        <w:t>None</w:t>
+      </w:r>
+    </w:p>
+    <w:p>
+      <w:pPr>
+        <w:spacing w:line="360" w:lineRule="auto"/>
+        <w:rPr>
+          <w:rFonts w:ascii="Times New Roman" w:hAnsi="Times New Roman" w:cs="Times New Roman"/>
+          <w:iCs/>
+          <w:lang w:val="en-US"/>
+        </w:rPr>
+      </w:pPr>
+    </w:p>
+    <w:p>
+      <w:pPr>
+        <w:spacing w:line="360" w:lineRule="auto"/>
+        <w:rPr>
+          <w:rFonts w:ascii="Times New Roman" w:hAnsi="Times New Roman" w:cs="Times New Roman"/>
+          <w:iCs/>
+          <w:sz w:val="28"/>
+          <w:szCs w:val="28"/>
+          <w:lang w:val="en-US"/>
+        </w:rPr>
+      </w:pPr>
+      <w:r>
+        <w:rPr>
+          <w:rFonts w:ascii="Times New Roman" w:hAnsi="Times New Roman" w:cs="Times New Roman"/>
+          <w:iCs/>
+          <w:sz w:val="28"/>
+          <w:szCs w:val="28"/>
+          <w:lang w:val="en-US"/>
+        </w:rPr>
+        <w:t>Assumptions</w:t>
+      </w:r>
+    </w:p>
+    <w:p>
+      <w:pPr>
+        <w:spacing w:line="360" w:lineRule="auto"/>
+        <w:rPr>
+          <w:rFonts w:ascii="Times New Roman" w:hAnsi="Times New Roman" w:cs="Times New Roman"/>
+          <w:iCs/>
+          <w:lang w:val="en-US"/>
+        </w:rPr>
+      </w:pPr>
+      <w:r>
+        <w:rPr>
+          <w:rFonts w:ascii="Times New Roman" w:hAnsi="Times New Roman" w:cs="Times New Roman"/>
+          <w:iCs/>
+          <w:lang w:val="en-US"/>
+        </w:rPr>
+        <w:t>The method “read” should be called before any other methods.</w:t>
+      </w:r>
+    </w:p>
+    <w:p>
+      <w:pPr>
+        <w:spacing w:line="360" w:lineRule="auto"/>
+        <w:rPr>
+          <w:rFonts w:ascii="Times New Roman" w:hAnsi="Times New Roman" w:cs="Times New Roman"/>
+          <w:iCs/>
+          <w:lang w:val="en-US"/>
+        </w:rPr>
+      </w:pPr>
+    </w:p>
+    <w:p>
+      <w:pPr>
+        <w:spacing w:line="360" w:lineRule="auto"/>
+        <w:rPr>
+          <w:rFonts w:ascii="Times New Roman" w:hAnsi="Times New Roman" w:cs="Times New Roman"/>
+          <w:iCs/>
+          <w:lang w:val="en-US"/>
+        </w:rPr>
+      </w:pPr>
+    </w:p>
+    <w:p>
+      <w:pPr>
+        <w:spacing w:line="360" w:lineRule="auto"/>
+        <w:rPr>
+          <w:rFonts w:ascii="Times New Roman" w:hAnsi="Times New Roman" w:cs="Times New Roman"/>
+          <w:iCs/>
+          <w:sz w:val="28"/>
+          <w:szCs w:val="28"/>
+          <w:lang w:val="en-US"/>
+        </w:rPr>
+      </w:pPr>
+      <w:r>
+        <w:rPr>
+          <w:rFonts w:ascii="Times New Roman" w:hAnsi="Times New Roman" w:cs="Times New Roman"/>
+          <w:iCs/>
+          <w:sz w:val="28"/>
+          <w:szCs w:val="28"/>
+          <w:lang w:val="en-US"/>
+        </w:rPr>
+        <w:t>Access Routine Semantics</w:t>
+      </w:r>
+    </w:p>
+    <w:p>
+      <w:pPr>
+        <w:spacing w:line="360" w:lineRule="auto"/>
+        <w:rPr>
+          <w:rFonts w:ascii="Times New Roman" w:hAnsi="Times New Roman" w:cs="Times New Roman"/>
+          <w:iCs/>
+          <w:lang w:val="en-US"/>
+        </w:rPr>
+      </w:pPr>
+      <w:r>
+        <w:rPr>
+          <w:rFonts w:ascii="Times New Roman" w:hAnsi="Times New Roman" w:cs="Times New Roman"/>
+          <w:iCs/>
+          <w:lang w:val="en-US"/>
+        </w:rPr>
+        <w:t>r</w:t>
+      </w:r>
+      <w:r>
+        <w:rPr>
+          <w:rFonts w:ascii="Times New Roman" w:hAnsi="Times New Roman" w:cs="Times New Roman"/>
+          <w:iCs/>
+          <w:lang w:val="en-US"/>
+        </w:rPr>
+        <w:t>ead(f)</w:t>
+      </w:r>
+    </w:p>
+    <w:p>
+      <w:pPr>
+        <w:pStyle w:val="ListParagraph"/>
+        <w:numPr>
+          <w:ilvl w:val="0"/>
+          <w:numId w:val="4"/>
+        </w:numPr>
+        <w:spacing w:line="360" w:lineRule="auto"/>
+        <w:rPr>
+          <w:rFonts w:ascii="Times New Roman" w:hAnsi="Times New Roman" w:cs="Times New Roman"/>
+          <w:iCs/>
+          <w:lang w:val="en-US"/>
+        </w:rPr>
+      </w:pPr>
+      <w:r>
+        <w:rPr>
+          <w:rFonts w:ascii="Times New Roman" w:hAnsi="Times New Roman" w:cs="Times New Roman"/>
+          <w:iCs/>
+          <w:lang w:val="en-US"/>
+        </w:rPr>
+        <w:t xml:space="preserve">transition: filename </w:t>
+      </w:r>
+      <w:r>
+        <w:rPr>
+          <w:rFonts w:ascii="Cambria Math" w:hAnsi="Cambria Math" w:cs="Cambria Math"/>
+          <w:iCs/>
+          <w:lang w:val="en-US"/>
+        </w:rPr>
+        <w:t>≔</w:t>
+      </w:r>
+      <w:r>
+        <w:rPr>
+          <w:rFonts w:ascii="Times New Roman" w:hAnsi="Times New Roman" w:cs="Times New Roman"/>
+          <w:iCs/>
+          <w:lang w:val="en-US"/>
+        </w:rPr>
+        <w:t xml:space="preserve"> f</w:t>
+      </w:r>
+    </w:p>
+    <w:p>
+      <w:pPr>
+        <w:pStyle w:val="ListParagraph"/>
+        <w:numPr>
+          <w:ilvl w:val="0"/>
+          <w:numId w:val="4"/>
+        </w:numPr>
+        <w:spacing w:line="360" w:lineRule="auto"/>
+        <w:rPr>
+          <w:rFonts w:ascii="Times New Roman" w:hAnsi="Times New Roman" w:cs="Times New Roman"/>
+          <w:iCs/>
+          <w:lang w:val="en-US"/>
+        </w:rPr>
+      </w:pPr>
+      <w:r>
+        <w:rPr>
+          <w:rFonts w:ascii="Times New Roman" w:hAnsi="Times New Roman" w:cs="Times New Roman"/>
+          <w:iCs/>
+          <w:lang w:val="en-US"/>
+        </w:rPr>
+        <w:t xml:space="preserve">output: out </w:t>
+      </w:r>
+      <w:r>
+        <w:rPr>
+          <w:rFonts w:ascii="Cambria Math" w:hAnsi="Cambria Math" w:cs="Cambria Math"/>
+          <w:iCs/>
+          <w:lang w:val="en-US"/>
+        </w:rPr>
+        <w:t>≔</w:t>
+      </w:r>
+      <w:r>
+        <w:rPr>
+          <w:rFonts w:ascii="Times New Roman" w:hAnsi="Times New Roman" w:cs="Times New Roman"/>
+          <w:iCs/>
+          <w:lang w:val="en-US"/>
+        </w:rPr>
+        <w:t xml:space="preserve"> self</w:t>
+      </w:r>
+    </w:p>
+    <w:p>
+      <w:pPr>
+        <w:pStyle w:val="ListParagraph"/>
+        <w:numPr>
+          <w:ilvl w:val="0"/>
+          <w:numId w:val="4"/>
+        </w:numPr>
+        <w:spacing w:line="360" w:lineRule="auto"/>
+        <w:rPr>
+          <w:rFonts w:ascii="Times New Roman" w:hAnsi="Times New Roman" w:cs="Times New Roman"/>
+          <w:iCs/>
+          <w:lang w:val="en-US"/>
+        </w:rPr>
+      </w:pPr>
+      <w:r>
+        <w:rPr>
+          <w:rFonts w:ascii="Times New Roman" w:hAnsi="Times New Roman" w:cs="Times New Roman"/>
+          <w:iCs/>
+          <w:lang w:val="en-US"/>
+        </w:rPr>
+        <w:t>exception: File does not exist</w:t>
+      </w:r>
+    </w:p>
+    <w:p>
+      <w:pPr>
+        <w:spacing w:line="360" w:lineRule="auto"/>
+        <w:rPr>
+          <w:rFonts w:ascii="Times New Roman" w:hAnsi="Times New Roman" w:cs="Times New Roman"/>
+          <w:iCs/>
+          <w:lang w:val="en-US"/>
+        </w:rPr>
+      </w:pPr>
+      <w:proofErr w:type="spellStart"/>
+      <w:proofErr w:type="gramStart"/>
+      <w:r>
+        <w:rPr>
+          <w:rFonts w:ascii="Times New Roman" w:hAnsi="Times New Roman" w:cs="Times New Roman"/>
+          <w:iCs/>
+          <w:lang w:val="en-US"/>
+        </w:rPr>
+        <w:t>generateYouTuberList</w:t>
+      </w:r>
+      <w:proofErr w:type="spellEnd"/>
+      <w:r>
+        <w:rPr>
+          <w:rFonts w:ascii="Times New Roman" w:hAnsi="Times New Roman" w:cs="Times New Roman"/>
+          <w:iCs/>
+          <w:lang w:val="en-US"/>
+        </w:rPr>
+        <w:t>(</w:t>
+      </w:r>
+      <w:proofErr w:type="gramEnd"/>
+      <w:r>
+        <w:rPr>
+          <w:rFonts w:ascii="Times New Roman" w:hAnsi="Times New Roman" w:cs="Times New Roman"/>
+          <w:iCs/>
+          <w:lang w:val="en-US"/>
+        </w:rPr>
+        <w:t>)</w:t>
+      </w:r>
+    </w:p>
+    <w:p>
+      <w:pPr>
+        <w:pStyle w:val="ListParagraph"/>
+        <w:numPr>
+          <w:ilvl w:val="0"/>
+          <w:numId w:val="5"/>
+        </w:numPr>
+        <w:spacing w:line="360" w:lineRule="auto"/>
+        <w:rPr>
+          <w:rFonts w:ascii="Times New Roman" w:hAnsi="Times New Roman" w:cs="Times New Roman"/>
+          <w:iCs/>
+          <w:lang w:val="en-US"/>
+        </w:rPr>
+      </w:pPr>
+      <w:r>
+        <w:rPr>
+          <w:rFonts w:ascii="Times New Roman" w:hAnsi="Times New Roman" w:cs="Times New Roman"/>
+          <w:iCs/>
+          <w:lang w:val="en-US"/>
+        </w:rPr>
+        <w:t xml:space="preserve">output: out </w:t>
+      </w:r>
+      <w:r>
+        <w:rPr>
+          <w:rFonts w:ascii="Cambria Math" w:hAnsi="Cambria Math" w:cs="Cambria Math"/>
+          <w:iCs/>
+          <w:lang w:val="en-US"/>
+        </w:rPr>
+        <w:t>≔</w:t>
+      </w:r>
+      <w:r>
+        <w:rPr>
+          <w:rFonts w:ascii="Times New Roman" w:hAnsi="Times New Roman" w:cs="Times New Roman"/>
+          <w:iCs/>
+          <w:lang w:val="en-US"/>
+        </w:rPr>
+        <w:t xml:space="preserve"> a sequence of YouTuber</w:t>
+      </w:r>
+    </w:p>
+    <w:p>
+      <w:pPr>
+        <w:pStyle w:val="ListParagraph"/>
+        <w:numPr>
+          <w:ilvl w:val="0"/>
+          <w:numId w:val="5"/>
+        </w:numPr>
+        <w:spacing w:line="360" w:lineRule="auto"/>
+        <w:rPr>
+          <w:rFonts w:ascii="Times New Roman" w:hAnsi="Times New Roman" w:cs="Times New Roman" w:hint="eastAsia"/>
+          <w:iCs/>
+          <w:lang w:val="en-US"/>
+        </w:rPr>
+      </w:pPr>
+      <w:r>
+        <w:rPr>
+          <w:rFonts w:ascii="Times New Roman" w:hAnsi="Times New Roman" w:cs="Times New Roman" w:hint="eastAsia"/>
+          <w:iCs/>
+          <w:lang w:val="en-US"/>
+        </w:rPr>
+        <w:t>exception</w:t>
+      </w:r>
+      <w:r>
+        <w:rPr>
+          <w:rFonts w:ascii="Times New Roman" w:hAnsi="Times New Roman" w:cs="Times New Roman"/>
+          <w:iCs/>
+          <w:lang w:val="en-US"/>
+        </w:rPr>
+        <w:t>: none</w:t>
+      </w:r>
+    </w:p>
     <w:sectPr>
       <w:pgSz w:w="11900" w:h="16840"/>
       <w:pgMar w:top="1440" w:right="1440" w:bottom="1440" w:left="1440" w:header="709" w:footer="709" w:gutter="0"/>
@@ -2381,6 +5796,1171 @@
     </w:sectPr>
   </w:body>
 </w:document>
+</file>
+
+<file path=word/numbering.xml><?xml version="1.0" encoding="utf-8"?>
+<w:numbering xmlns:wpc="http://schemas.microsoft.com/office/word/2010/wordprocessingCanvas" xmlns:cx="http://schemas.microsoft.com/office/drawing/2014/chartex" xmlns:cx1="http://schemas.microsoft.com/office/drawing/2015/9/8/chartex" xmlns:cx2="http://schemas.microsoft.com/office/drawing/2015/10/21/chartex" xmlns:cx3="http://schemas.microsoft.com/office/drawing/2016/5/9/chartex" xmlns:cx4="http://schemas.microsoft.com/office/drawing/2016/5/10/chartex" xmlns:cx5="http://schemas.microsoft.com/office/drawing/2016/5/11/chartex" xmlns:cx6="http://schemas.microsoft.com/office/drawing/2016/5/12/chartex" xmlns:cx7="http://schemas.microsoft.com/office/drawing/2016/5/13/chartex" xmlns:cx8="http://schemas.microsoft.com/office/drawing/2016/5/14/chartex" xmlns:mc="http://schemas.openxmlformats.org/markup-compatibility/2006" xmlns:aink="http://schemas.microsoft.com/office/drawing/2016/ink" xmlns:am3d="http://schemas.microsoft.com/office/drawing/2017/model3d" xmlns:o="urn:schemas-microsoft-com:office:office" xmlns:r="http://schemas.openxmlformats.org/officeDocument/2006/relationships" xmlns:m="http://schemas.openxmlformats.org/officeDocument/2006/math" xmlns:v="urn:schemas-microsoft-com:vml" xmlns:wp14="http://schemas.microsoft.com/office/word/2010/wordprocessingDrawing" xmlns:wp="http://schemas.openxmlformats.org/drawingml/2006/wordprocessingDrawing" xmlns:w10="urn:schemas-microsoft-com:office:word" xmlns:w="http://schemas.openxmlformats.org/wordprocessingml/2006/main" xmlns:w14="http://schemas.microsoft.com/office/word/2010/wordml" xmlns:w15="http://schemas.microsoft.com/office/word/2012/wordml" xmlns:w16cex="http://schemas.microsoft.com/office/word/2018/wordml/cex" xmlns:w16cid="http://schemas.microsoft.com/office/word/2016/wordml/cid" xmlns:w16="http://schemas.microsoft.com/office/word/2018/wordml" xmlns:w16se="http://schemas.microsoft.com/office/word/2015/wordml/symex" xmlns:wpg="http://schemas.microsoft.com/office/word/2010/wordprocessingGroup" xmlns:wpi="http://schemas.microsoft.com/office/word/2010/wordprocessingInk" xmlns:wne="http://schemas.microsoft.com/office/word/2006/wordml" xmlns:wps="http://schemas.microsoft.com/office/word/2010/wordprocessingShape" mc:Ignorable="w14 w15 w16se w16cid w16 w16cex wp14">
+  <w:abstractNum w:abstractNumId="0" w15:restartNumberingAfterBreak="0">
+    <w:nsid w:val="0B347A7F"/>
+    <w:multiLevelType w:val="hybridMultilevel"/>
+    <w:tmpl w:val="427272BC"/>
+    <w:lvl w:ilvl="0" w:tplc="04090001">
+      <w:start w:val="1"/>
+      <w:numFmt w:val="bullet"/>
+      <w:lvlText w:val=""/>
+      <w:lvlJc w:val="left"/>
+      <w:pPr>
+        <w:ind w:left="720" w:hanging="360"/>
+      </w:pPr>
+      <w:rPr>
+        <w:rFonts w:ascii="Symbol" w:hAnsi="Symbol" w:hint="default"/>
+      </w:rPr>
+    </w:lvl>
+    <w:lvl w:ilvl="1" w:tplc="04090003" w:tentative="1">
+      <w:start w:val="1"/>
+      <w:numFmt w:val="bullet"/>
+      <w:lvlText w:val="o"/>
+      <w:lvlJc w:val="left"/>
+      <w:pPr>
+        <w:ind w:left="1440" w:hanging="360"/>
+      </w:pPr>
+      <w:rPr>
+        <w:rFonts w:ascii="Courier New" w:hAnsi="Courier New" w:cs="Courier New" w:hint="default"/>
+      </w:rPr>
+    </w:lvl>
+    <w:lvl w:ilvl="2" w:tplc="04090005" w:tentative="1">
+      <w:start w:val="1"/>
+      <w:numFmt w:val="bullet"/>
+      <w:lvlText w:val=""/>
+      <w:lvlJc w:val="left"/>
+      <w:pPr>
+        <w:ind w:left="2160" w:hanging="360"/>
+      </w:pPr>
+      <w:rPr>
+        <w:rFonts w:ascii="Wingdings" w:hAnsi="Wingdings" w:hint="default"/>
+      </w:rPr>
+    </w:lvl>
+    <w:lvl w:ilvl="3" w:tplc="04090001" w:tentative="1">
+      <w:start w:val="1"/>
+      <w:numFmt w:val="bullet"/>
+      <w:lvlText w:val=""/>
+      <w:lvlJc w:val="left"/>
+      <w:pPr>
+        <w:ind w:left="2880" w:hanging="360"/>
+      </w:pPr>
+      <w:rPr>
+        <w:rFonts w:ascii="Symbol" w:hAnsi="Symbol" w:hint="default"/>
+      </w:rPr>
+    </w:lvl>
+    <w:lvl w:ilvl="4" w:tplc="04090003" w:tentative="1">
+      <w:start w:val="1"/>
+      <w:numFmt w:val="bullet"/>
+      <w:lvlText w:val="o"/>
+      <w:lvlJc w:val="left"/>
+      <w:pPr>
+        <w:ind w:left="3600" w:hanging="360"/>
+      </w:pPr>
+      <w:rPr>
+        <w:rFonts w:ascii="Courier New" w:hAnsi="Courier New" w:cs="Courier New" w:hint="default"/>
+      </w:rPr>
+    </w:lvl>
+    <w:lvl w:ilvl="5" w:tplc="04090005" w:tentative="1">
+      <w:start w:val="1"/>
+      <w:numFmt w:val="bullet"/>
+      <w:lvlText w:val=""/>
+      <w:lvlJc w:val="left"/>
+      <w:pPr>
+        <w:ind w:left="4320" w:hanging="360"/>
+      </w:pPr>
+      <w:rPr>
+        <w:rFonts w:ascii="Wingdings" w:hAnsi="Wingdings" w:hint="default"/>
+      </w:rPr>
+    </w:lvl>
+    <w:lvl w:ilvl="6" w:tplc="04090001" w:tentative="1">
+      <w:start w:val="1"/>
+      <w:numFmt w:val="bullet"/>
+      <w:lvlText w:val=""/>
+      <w:lvlJc w:val="left"/>
+      <w:pPr>
+        <w:ind w:left="5040" w:hanging="360"/>
+      </w:pPr>
+      <w:rPr>
+        <w:rFonts w:ascii="Symbol" w:hAnsi="Symbol" w:hint="default"/>
+      </w:rPr>
+    </w:lvl>
+    <w:lvl w:ilvl="7" w:tplc="04090003" w:tentative="1">
+      <w:start w:val="1"/>
+      <w:numFmt w:val="bullet"/>
+      <w:lvlText w:val="o"/>
+      <w:lvlJc w:val="left"/>
+      <w:pPr>
+        <w:ind w:left="5760" w:hanging="360"/>
+      </w:pPr>
+      <w:rPr>
+        <w:rFonts w:ascii="Courier New" w:hAnsi="Courier New" w:cs="Courier New" w:hint="default"/>
+      </w:rPr>
+    </w:lvl>
+    <w:lvl w:ilvl="8" w:tplc="04090005" w:tentative="1">
+      <w:start w:val="1"/>
+      <w:numFmt w:val="bullet"/>
+      <w:lvlText w:val=""/>
+      <w:lvlJc w:val="left"/>
+      <w:pPr>
+        <w:ind w:left="6480" w:hanging="360"/>
+      </w:pPr>
+      <w:rPr>
+        <w:rFonts w:ascii="Wingdings" w:hAnsi="Wingdings" w:hint="default"/>
+      </w:rPr>
+    </w:lvl>
+  </w:abstractNum>
+  <w:abstractNum w:abstractNumId="1" w15:restartNumberingAfterBreak="0">
+    <w:nsid w:val="23FC3CEB"/>
+    <w:multiLevelType w:val="hybridMultilevel"/>
+    <w:tmpl w:val="82F0ADA6"/>
+    <w:lvl w:ilvl="0" w:tplc="04090001">
+      <w:start w:val="1"/>
+      <w:numFmt w:val="bullet"/>
+      <w:lvlText w:val=""/>
+      <w:lvlJc w:val="left"/>
+      <w:pPr>
+        <w:ind w:left="720" w:hanging="360"/>
+      </w:pPr>
+      <w:rPr>
+        <w:rFonts w:ascii="Symbol" w:hAnsi="Symbol" w:hint="default"/>
+      </w:rPr>
+    </w:lvl>
+    <w:lvl w:ilvl="1" w:tplc="04090003" w:tentative="1">
+      <w:start w:val="1"/>
+      <w:numFmt w:val="bullet"/>
+      <w:lvlText w:val="o"/>
+      <w:lvlJc w:val="left"/>
+      <w:pPr>
+        <w:ind w:left="1440" w:hanging="360"/>
+      </w:pPr>
+      <w:rPr>
+        <w:rFonts w:ascii="Courier New" w:hAnsi="Courier New" w:cs="Courier New" w:hint="default"/>
+      </w:rPr>
+    </w:lvl>
+    <w:lvl w:ilvl="2" w:tplc="04090005" w:tentative="1">
+      <w:start w:val="1"/>
+      <w:numFmt w:val="bullet"/>
+      <w:lvlText w:val=""/>
+      <w:lvlJc w:val="left"/>
+      <w:pPr>
+        <w:ind w:left="2160" w:hanging="360"/>
+      </w:pPr>
+      <w:rPr>
+        <w:rFonts w:ascii="Wingdings" w:hAnsi="Wingdings" w:hint="default"/>
+      </w:rPr>
+    </w:lvl>
+    <w:lvl w:ilvl="3" w:tplc="04090001" w:tentative="1">
+      <w:start w:val="1"/>
+      <w:numFmt w:val="bullet"/>
+      <w:lvlText w:val=""/>
+      <w:lvlJc w:val="left"/>
+      <w:pPr>
+        <w:ind w:left="2880" w:hanging="360"/>
+      </w:pPr>
+      <w:rPr>
+        <w:rFonts w:ascii="Symbol" w:hAnsi="Symbol" w:hint="default"/>
+      </w:rPr>
+    </w:lvl>
+    <w:lvl w:ilvl="4" w:tplc="04090003" w:tentative="1">
+      <w:start w:val="1"/>
+      <w:numFmt w:val="bullet"/>
+      <w:lvlText w:val="o"/>
+      <w:lvlJc w:val="left"/>
+      <w:pPr>
+        <w:ind w:left="3600" w:hanging="360"/>
+      </w:pPr>
+      <w:rPr>
+        <w:rFonts w:ascii="Courier New" w:hAnsi="Courier New" w:cs="Courier New" w:hint="default"/>
+      </w:rPr>
+    </w:lvl>
+    <w:lvl w:ilvl="5" w:tplc="04090005" w:tentative="1">
+      <w:start w:val="1"/>
+      <w:numFmt w:val="bullet"/>
+      <w:lvlText w:val=""/>
+      <w:lvlJc w:val="left"/>
+      <w:pPr>
+        <w:ind w:left="4320" w:hanging="360"/>
+      </w:pPr>
+      <w:rPr>
+        <w:rFonts w:ascii="Wingdings" w:hAnsi="Wingdings" w:hint="default"/>
+      </w:rPr>
+    </w:lvl>
+    <w:lvl w:ilvl="6" w:tplc="04090001" w:tentative="1">
+      <w:start w:val="1"/>
+      <w:numFmt w:val="bullet"/>
+      <w:lvlText w:val=""/>
+      <w:lvlJc w:val="left"/>
+      <w:pPr>
+        <w:ind w:left="5040" w:hanging="360"/>
+      </w:pPr>
+      <w:rPr>
+        <w:rFonts w:ascii="Symbol" w:hAnsi="Symbol" w:hint="default"/>
+      </w:rPr>
+    </w:lvl>
+    <w:lvl w:ilvl="7" w:tplc="04090003" w:tentative="1">
+      <w:start w:val="1"/>
+      <w:numFmt w:val="bullet"/>
+      <w:lvlText w:val="o"/>
+      <w:lvlJc w:val="left"/>
+      <w:pPr>
+        <w:ind w:left="5760" w:hanging="360"/>
+      </w:pPr>
+      <w:rPr>
+        <w:rFonts w:ascii="Courier New" w:hAnsi="Courier New" w:cs="Courier New" w:hint="default"/>
+      </w:rPr>
+    </w:lvl>
+    <w:lvl w:ilvl="8" w:tplc="04090005" w:tentative="1">
+      <w:start w:val="1"/>
+      <w:numFmt w:val="bullet"/>
+      <w:lvlText w:val=""/>
+      <w:lvlJc w:val="left"/>
+      <w:pPr>
+        <w:ind w:left="6480" w:hanging="360"/>
+      </w:pPr>
+      <w:rPr>
+        <w:rFonts w:ascii="Wingdings" w:hAnsi="Wingdings" w:hint="default"/>
+      </w:rPr>
+    </w:lvl>
+  </w:abstractNum>
+  <w:abstractNum w:abstractNumId="2" w15:restartNumberingAfterBreak="0">
+    <w:nsid w:val="28741651"/>
+    <w:multiLevelType w:val="hybridMultilevel"/>
+    <w:tmpl w:val="CA36FE12"/>
+    <w:lvl w:ilvl="0" w:tplc="04090001">
+      <w:start w:val="1"/>
+      <w:numFmt w:val="bullet"/>
+      <w:lvlText w:val=""/>
+      <w:lvlJc w:val="left"/>
+      <w:pPr>
+        <w:ind w:left="720" w:hanging="360"/>
+      </w:pPr>
+      <w:rPr>
+        <w:rFonts w:ascii="Symbol" w:hAnsi="Symbol" w:hint="default"/>
+      </w:rPr>
+    </w:lvl>
+    <w:lvl w:ilvl="1" w:tplc="04090003" w:tentative="1">
+      <w:start w:val="1"/>
+      <w:numFmt w:val="bullet"/>
+      <w:lvlText w:val="o"/>
+      <w:lvlJc w:val="left"/>
+      <w:pPr>
+        <w:ind w:left="1440" w:hanging="360"/>
+      </w:pPr>
+      <w:rPr>
+        <w:rFonts w:ascii="Courier New" w:hAnsi="Courier New" w:cs="Courier New" w:hint="default"/>
+      </w:rPr>
+    </w:lvl>
+    <w:lvl w:ilvl="2" w:tplc="04090005" w:tentative="1">
+      <w:start w:val="1"/>
+      <w:numFmt w:val="bullet"/>
+      <w:lvlText w:val=""/>
+      <w:lvlJc w:val="left"/>
+      <w:pPr>
+        <w:ind w:left="2160" w:hanging="360"/>
+      </w:pPr>
+      <w:rPr>
+        <w:rFonts w:ascii="Wingdings" w:hAnsi="Wingdings" w:hint="default"/>
+      </w:rPr>
+    </w:lvl>
+    <w:lvl w:ilvl="3" w:tplc="04090001" w:tentative="1">
+      <w:start w:val="1"/>
+      <w:numFmt w:val="bullet"/>
+      <w:lvlText w:val=""/>
+      <w:lvlJc w:val="left"/>
+      <w:pPr>
+        <w:ind w:left="2880" w:hanging="360"/>
+      </w:pPr>
+      <w:rPr>
+        <w:rFonts w:ascii="Symbol" w:hAnsi="Symbol" w:hint="default"/>
+      </w:rPr>
+    </w:lvl>
+    <w:lvl w:ilvl="4" w:tplc="04090003" w:tentative="1">
+      <w:start w:val="1"/>
+      <w:numFmt w:val="bullet"/>
+      <w:lvlText w:val="o"/>
+      <w:lvlJc w:val="left"/>
+      <w:pPr>
+        <w:ind w:left="3600" w:hanging="360"/>
+      </w:pPr>
+      <w:rPr>
+        <w:rFonts w:ascii="Courier New" w:hAnsi="Courier New" w:cs="Courier New" w:hint="default"/>
+      </w:rPr>
+    </w:lvl>
+    <w:lvl w:ilvl="5" w:tplc="04090005" w:tentative="1">
+      <w:start w:val="1"/>
+      <w:numFmt w:val="bullet"/>
+      <w:lvlText w:val=""/>
+      <w:lvlJc w:val="left"/>
+      <w:pPr>
+        <w:ind w:left="4320" w:hanging="360"/>
+      </w:pPr>
+      <w:rPr>
+        <w:rFonts w:ascii="Wingdings" w:hAnsi="Wingdings" w:hint="default"/>
+      </w:rPr>
+    </w:lvl>
+    <w:lvl w:ilvl="6" w:tplc="04090001" w:tentative="1">
+      <w:start w:val="1"/>
+      <w:numFmt w:val="bullet"/>
+      <w:lvlText w:val=""/>
+      <w:lvlJc w:val="left"/>
+      <w:pPr>
+        <w:ind w:left="5040" w:hanging="360"/>
+      </w:pPr>
+      <w:rPr>
+        <w:rFonts w:ascii="Symbol" w:hAnsi="Symbol" w:hint="default"/>
+      </w:rPr>
+    </w:lvl>
+    <w:lvl w:ilvl="7" w:tplc="04090003" w:tentative="1">
+      <w:start w:val="1"/>
+      <w:numFmt w:val="bullet"/>
+      <w:lvlText w:val="o"/>
+      <w:lvlJc w:val="left"/>
+      <w:pPr>
+        <w:ind w:left="5760" w:hanging="360"/>
+      </w:pPr>
+      <w:rPr>
+        <w:rFonts w:ascii="Courier New" w:hAnsi="Courier New" w:cs="Courier New" w:hint="default"/>
+      </w:rPr>
+    </w:lvl>
+    <w:lvl w:ilvl="8" w:tplc="04090005" w:tentative="1">
+      <w:start w:val="1"/>
+      <w:numFmt w:val="bullet"/>
+      <w:lvlText w:val=""/>
+      <w:lvlJc w:val="left"/>
+      <w:pPr>
+        <w:ind w:left="6480" w:hanging="360"/>
+      </w:pPr>
+      <w:rPr>
+        <w:rFonts w:ascii="Wingdings" w:hAnsi="Wingdings" w:hint="default"/>
+      </w:rPr>
+    </w:lvl>
+  </w:abstractNum>
+  <w:abstractNum w:abstractNumId="3" w15:restartNumberingAfterBreak="0">
+    <w:nsid w:val="386E085D"/>
+    <w:multiLevelType w:val="hybridMultilevel"/>
+    <w:tmpl w:val="FEC0D884"/>
+    <w:lvl w:ilvl="0" w:tplc="04090001">
+      <w:start w:val="1"/>
+      <w:numFmt w:val="bullet"/>
+      <w:lvlText w:val=""/>
+      <w:lvlJc w:val="left"/>
+      <w:pPr>
+        <w:ind w:left="720" w:hanging="360"/>
+      </w:pPr>
+      <w:rPr>
+        <w:rFonts w:ascii="Symbol" w:hAnsi="Symbol" w:hint="default"/>
+      </w:rPr>
+    </w:lvl>
+    <w:lvl w:ilvl="1" w:tplc="04090003" w:tentative="1">
+      <w:start w:val="1"/>
+      <w:numFmt w:val="bullet"/>
+      <w:lvlText w:val="o"/>
+      <w:lvlJc w:val="left"/>
+      <w:pPr>
+        <w:ind w:left="1440" w:hanging="360"/>
+      </w:pPr>
+      <w:rPr>
+        <w:rFonts w:ascii="Courier New" w:hAnsi="Courier New" w:cs="Courier New" w:hint="default"/>
+      </w:rPr>
+    </w:lvl>
+    <w:lvl w:ilvl="2" w:tplc="04090005" w:tentative="1">
+      <w:start w:val="1"/>
+      <w:numFmt w:val="bullet"/>
+      <w:lvlText w:val=""/>
+      <w:lvlJc w:val="left"/>
+      <w:pPr>
+        <w:ind w:left="2160" w:hanging="360"/>
+      </w:pPr>
+      <w:rPr>
+        <w:rFonts w:ascii="Wingdings" w:hAnsi="Wingdings" w:hint="default"/>
+      </w:rPr>
+    </w:lvl>
+    <w:lvl w:ilvl="3" w:tplc="04090001" w:tentative="1">
+      <w:start w:val="1"/>
+      <w:numFmt w:val="bullet"/>
+      <w:lvlText w:val=""/>
+      <w:lvlJc w:val="left"/>
+      <w:pPr>
+        <w:ind w:left="2880" w:hanging="360"/>
+      </w:pPr>
+      <w:rPr>
+        <w:rFonts w:ascii="Symbol" w:hAnsi="Symbol" w:hint="default"/>
+      </w:rPr>
+    </w:lvl>
+    <w:lvl w:ilvl="4" w:tplc="04090003" w:tentative="1">
+      <w:start w:val="1"/>
+      <w:numFmt w:val="bullet"/>
+      <w:lvlText w:val="o"/>
+      <w:lvlJc w:val="left"/>
+      <w:pPr>
+        <w:ind w:left="3600" w:hanging="360"/>
+      </w:pPr>
+      <w:rPr>
+        <w:rFonts w:ascii="Courier New" w:hAnsi="Courier New" w:cs="Courier New" w:hint="default"/>
+      </w:rPr>
+    </w:lvl>
+    <w:lvl w:ilvl="5" w:tplc="04090005" w:tentative="1">
+      <w:start w:val="1"/>
+      <w:numFmt w:val="bullet"/>
+      <w:lvlText w:val=""/>
+      <w:lvlJc w:val="left"/>
+      <w:pPr>
+        <w:ind w:left="4320" w:hanging="360"/>
+      </w:pPr>
+      <w:rPr>
+        <w:rFonts w:ascii="Wingdings" w:hAnsi="Wingdings" w:hint="default"/>
+      </w:rPr>
+    </w:lvl>
+    <w:lvl w:ilvl="6" w:tplc="04090001" w:tentative="1">
+      <w:start w:val="1"/>
+      <w:numFmt w:val="bullet"/>
+      <w:lvlText w:val=""/>
+      <w:lvlJc w:val="left"/>
+      <w:pPr>
+        <w:ind w:left="5040" w:hanging="360"/>
+      </w:pPr>
+      <w:rPr>
+        <w:rFonts w:ascii="Symbol" w:hAnsi="Symbol" w:hint="default"/>
+      </w:rPr>
+    </w:lvl>
+    <w:lvl w:ilvl="7" w:tplc="04090003" w:tentative="1">
+      <w:start w:val="1"/>
+      <w:numFmt w:val="bullet"/>
+      <w:lvlText w:val="o"/>
+      <w:lvlJc w:val="left"/>
+      <w:pPr>
+        <w:ind w:left="5760" w:hanging="360"/>
+      </w:pPr>
+      <w:rPr>
+        <w:rFonts w:ascii="Courier New" w:hAnsi="Courier New" w:cs="Courier New" w:hint="default"/>
+      </w:rPr>
+    </w:lvl>
+    <w:lvl w:ilvl="8" w:tplc="04090005" w:tentative="1">
+      <w:start w:val="1"/>
+      <w:numFmt w:val="bullet"/>
+      <w:lvlText w:val=""/>
+      <w:lvlJc w:val="left"/>
+      <w:pPr>
+        <w:ind w:left="6480" w:hanging="360"/>
+      </w:pPr>
+      <w:rPr>
+        <w:rFonts w:ascii="Wingdings" w:hAnsi="Wingdings" w:hint="default"/>
+      </w:rPr>
+    </w:lvl>
+  </w:abstractNum>
+  <w:abstractNum w:abstractNumId="4" w15:restartNumberingAfterBreak="0">
+    <w:nsid w:val="39E70A2A"/>
+    <w:multiLevelType w:val="hybridMultilevel"/>
+    <w:tmpl w:val="46CEDBE4"/>
+    <w:lvl w:ilvl="0" w:tplc="04090001">
+      <w:start w:val="1"/>
+      <w:numFmt w:val="bullet"/>
+      <w:lvlText w:val=""/>
+      <w:lvlJc w:val="left"/>
+      <w:pPr>
+        <w:ind w:left="720" w:hanging="360"/>
+      </w:pPr>
+      <w:rPr>
+        <w:rFonts w:ascii="Symbol" w:hAnsi="Symbol" w:hint="default"/>
+      </w:rPr>
+    </w:lvl>
+    <w:lvl w:ilvl="1" w:tplc="04090003" w:tentative="1">
+      <w:start w:val="1"/>
+      <w:numFmt w:val="bullet"/>
+      <w:lvlText w:val="o"/>
+      <w:lvlJc w:val="left"/>
+      <w:pPr>
+        <w:ind w:left="1440" w:hanging="360"/>
+      </w:pPr>
+      <w:rPr>
+        <w:rFonts w:ascii="Courier New" w:hAnsi="Courier New" w:cs="Courier New" w:hint="default"/>
+      </w:rPr>
+    </w:lvl>
+    <w:lvl w:ilvl="2" w:tplc="04090005" w:tentative="1">
+      <w:start w:val="1"/>
+      <w:numFmt w:val="bullet"/>
+      <w:lvlText w:val=""/>
+      <w:lvlJc w:val="left"/>
+      <w:pPr>
+        <w:ind w:left="2160" w:hanging="360"/>
+      </w:pPr>
+      <w:rPr>
+        <w:rFonts w:ascii="Wingdings" w:hAnsi="Wingdings" w:hint="default"/>
+      </w:rPr>
+    </w:lvl>
+    <w:lvl w:ilvl="3" w:tplc="04090001" w:tentative="1">
+      <w:start w:val="1"/>
+      <w:numFmt w:val="bullet"/>
+      <w:lvlText w:val=""/>
+      <w:lvlJc w:val="left"/>
+      <w:pPr>
+        <w:ind w:left="2880" w:hanging="360"/>
+      </w:pPr>
+      <w:rPr>
+        <w:rFonts w:ascii="Symbol" w:hAnsi="Symbol" w:hint="default"/>
+      </w:rPr>
+    </w:lvl>
+    <w:lvl w:ilvl="4" w:tplc="04090003" w:tentative="1">
+      <w:start w:val="1"/>
+      <w:numFmt w:val="bullet"/>
+      <w:lvlText w:val="o"/>
+      <w:lvlJc w:val="left"/>
+      <w:pPr>
+        <w:ind w:left="3600" w:hanging="360"/>
+      </w:pPr>
+      <w:rPr>
+        <w:rFonts w:ascii="Courier New" w:hAnsi="Courier New" w:cs="Courier New" w:hint="default"/>
+      </w:rPr>
+    </w:lvl>
+    <w:lvl w:ilvl="5" w:tplc="04090005" w:tentative="1">
+      <w:start w:val="1"/>
+      <w:numFmt w:val="bullet"/>
+      <w:lvlText w:val=""/>
+      <w:lvlJc w:val="left"/>
+      <w:pPr>
+        <w:ind w:left="4320" w:hanging="360"/>
+      </w:pPr>
+      <w:rPr>
+        <w:rFonts w:ascii="Wingdings" w:hAnsi="Wingdings" w:hint="default"/>
+      </w:rPr>
+    </w:lvl>
+    <w:lvl w:ilvl="6" w:tplc="04090001" w:tentative="1">
+      <w:start w:val="1"/>
+      <w:numFmt w:val="bullet"/>
+      <w:lvlText w:val=""/>
+      <w:lvlJc w:val="left"/>
+      <w:pPr>
+        <w:ind w:left="5040" w:hanging="360"/>
+      </w:pPr>
+      <w:rPr>
+        <w:rFonts w:ascii="Symbol" w:hAnsi="Symbol" w:hint="default"/>
+      </w:rPr>
+    </w:lvl>
+    <w:lvl w:ilvl="7" w:tplc="04090003" w:tentative="1">
+      <w:start w:val="1"/>
+      <w:numFmt w:val="bullet"/>
+      <w:lvlText w:val="o"/>
+      <w:lvlJc w:val="left"/>
+      <w:pPr>
+        <w:ind w:left="5760" w:hanging="360"/>
+      </w:pPr>
+      <w:rPr>
+        <w:rFonts w:ascii="Courier New" w:hAnsi="Courier New" w:cs="Courier New" w:hint="default"/>
+      </w:rPr>
+    </w:lvl>
+    <w:lvl w:ilvl="8" w:tplc="04090005" w:tentative="1">
+      <w:start w:val="1"/>
+      <w:numFmt w:val="bullet"/>
+      <w:lvlText w:val=""/>
+      <w:lvlJc w:val="left"/>
+      <w:pPr>
+        <w:ind w:left="6480" w:hanging="360"/>
+      </w:pPr>
+      <w:rPr>
+        <w:rFonts w:ascii="Wingdings" w:hAnsi="Wingdings" w:hint="default"/>
+      </w:rPr>
+    </w:lvl>
+  </w:abstractNum>
+  <w:abstractNum w:abstractNumId="5" w15:restartNumberingAfterBreak="0">
+    <w:nsid w:val="43002512"/>
+    <w:multiLevelType w:val="hybridMultilevel"/>
+    <w:tmpl w:val="DB40E446"/>
+    <w:lvl w:ilvl="0" w:tplc="04090001">
+      <w:start w:val="1"/>
+      <w:numFmt w:val="bullet"/>
+      <w:lvlText w:val=""/>
+      <w:lvlJc w:val="left"/>
+      <w:pPr>
+        <w:ind w:left="720" w:hanging="360"/>
+      </w:pPr>
+      <w:rPr>
+        <w:rFonts w:ascii="Symbol" w:hAnsi="Symbol" w:hint="default"/>
+      </w:rPr>
+    </w:lvl>
+    <w:lvl w:ilvl="1" w:tplc="04090003" w:tentative="1">
+      <w:start w:val="1"/>
+      <w:numFmt w:val="bullet"/>
+      <w:lvlText w:val="o"/>
+      <w:lvlJc w:val="left"/>
+      <w:pPr>
+        <w:ind w:left="1440" w:hanging="360"/>
+      </w:pPr>
+      <w:rPr>
+        <w:rFonts w:ascii="Courier New" w:hAnsi="Courier New" w:cs="Courier New" w:hint="default"/>
+      </w:rPr>
+    </w:lvl>
+    <w:lvl w:ilvl="2" w:tplc="04090005" w:tentative="1">
+      <w:start w:val="1"/>
+      <w:numFmt w:val="bullet"/>
+      <w:lvlText w:val=""/>
+      <w:lvlJc w:val="left"/>
+      <w:pPr>
+        <w:ind w:left="2160" w:hanging="360"/>
+      </w:pPr>
+      <w:rPr>
+        <w:rFonts w:ascii="Wingdings" w:hAnsi="Wingdings" w:hint="default"/>
+      </w:rPr>
+    </w:lvl>
+    <w:lvl w:ilvl="3" w:tplc="04090001" w:tentative="1">
+      <w:start w:val="1"/>
+      <w:numFmt w:val="bullet"/>
+      <w:lvlText w:val=""/>
+      <w:lvlJc w:val="left"/>
+      <w:pPr>
+        <w:ind w:left="2880" w:hanging="360"/>
+      </w:pPr>
+      <w:rPr>
+        <w:rFonts w:ascii="Symbol" w:hAnsi="Symbol" w:hint="default"/>
+      </w:rPr>
+    </w:lvl>
+    <w:lvl w:ilvl="4" w:tplc="04090003" w:tentative="1">
+      <w:start w:val="1"/>
+      <w:numFmt w:val="bullet"/>
+      <w:lvlText w:val="o"/>
+      <w:lvlJc w:val="left"/>
+      <w:pPr>
+        <w:ind w:left="3600" w:hanging="360"/>
+      </w:pPr>
+      <w:rPr>
+        <w:rFonts w:ascii="Courier New" w:hAnsi="Courier New" w:cs="Courier New" w:hint="default"/>
+      </w:rPr>
+    </w:lvl>
+    <w:lvl w:ilvl="5" w:tplc="04090005" w:tentative="1">
+      <w:start w:val="1"/>
+      <w:numFmt w:val="bullet"/>
+      <w:lvlText w:val=""/>
+      <w:lvlJc w:val="left"/>
+      <w:pPr>
+        <w:ind w:left="4320" w:hanging="360"/>
+      </w:pPr>
+      <w:rPr>
+        <w:rFonts w:ascii="Wingdings" w:hAnsi="Wingdings" w:hint="default"/>
+      </w:rPr>
+    </w:lvl>
+    <w:lvl w:ilvl="6" w:tplc="04090001" w:tentative="1">
+      <w:start w:val="1"/>
+      <w:numFmt w:val="bullet"/>
+      <w:lvlText w:val=""/>
+      <w:lvlJc w:val="left"/>
+      <w:pPr>
+        <w:ind w:left="5040" w:hanging="360"/>
+      </w:pPr>
+      <w:rPr>
+        <w:rFonts w:ascii="Symbol" w:hAnsi="Symbol" w:hint="default"/>
+      </w:rPr>
+    </w:lvl>
+    <w:lvl w:ilvl="7" w:tplc="04090003" w:tentative="1">
+      <w:start w:val="1"/>
+      <w:numFmt w:val="bullet"/>
+      <w:lvlText w:val="o"/>
+      <w:lvlJc w:val="left"/>
+      <w:pPr>
+        <w:ind w:left="5760" w:hanging="360"/>
+      </w:pPr>
+      <w:rPr>
+        <w:rFonts w:ascii="Courier New" w:hAnsi="Courier New" w:cs="Courier New" w:hint="default"/>
+      </w:rPr>
+    </w:lvl>
+    <w:lvl w:ilvl="8" w:tplc="04090005" w:tentative="1">
+      <w:start w:val="1"/>
+      <w:numFmt w:val="bullet"/>
+      <w:lvlText w:val=""/>
+      <w:lvlJc w:val="left"/>
+      <w:pPr>
+        <w:ind w:left="6480" w:hanging="360"/>
+      </w:pPr>
+      <w:rPr>
+        <w:rFonts w:ascii="Wingdings" w:hAnsi="Wingdings" w:hint="default"/>
+      </w:rPr>
+    </w:lvl>
+  </w:abstractNum>
+  <w:abstractNum w:abstractNumId="6" w15:restartNumberingAfterBreak="0">
+    <w:nsid w:val="45E102ED"/>
+    <w:multiLevelType w:val="hybridMultilevel"/>
+    <w:tmpl w:val="BCC2FBAA"/>
+    <w:lvl w:ilvl="0" w:tplc="04090001">
+      <w:start w:val="1"/>
+      <w:numFmt w:val="bullet"/>
+      <w:lvlText w:val=""/>
+      <w:lvlJc w:val="left"/>
+      <w:pPr>
+        <w:ind w:left="720" w:hanging="360"/>
+      </w:pPr>
+      <w:rPr>
+        <w:rFonts w:ascii="Symbol" w:hAnsi="Symbol" w:hint="default"/>
+      </w:rPr>
+    </w:lvl>
+    <w:lvl w:ilvl="1" w:tplc="04090003" w:tentative="1">
+      <w:start w:val="1"/>
+      <w:numFmt w:val="bullet"/>
+      <w:lvlText w:val="o"/>
+      <w:lvlJc w:val="left"/>
+      <w:pPr>
+        <w:ind w:left="1440" w:hanging="360"/>
+      </w:pPr>
+      <w:rPr>
+        <w:rFonts w:ascii="Courier New" w:hAnsi="Courier New" w:cs="Courier New" w:hint="default"/>
+      </w:rPr>
+    </w:lvl>
+    <w:lvl w:ilvl="2" w:tplc="04090005" w:tentative="1">
+      <w:start w:val="1"/>
+      <w:numFmt w:val="bullet"/>
+      <w:lvlText w:val=""/>
+      <w:lvlJc w:val="left"/>
+      <w:pPr>
+        <w:ind w:left="2160" w:hanging="360"/>
+      </w:pPr>
+      <w:rPr>
+        <w:rFonts w:ascii="Wingdings" w:hAnsi="Wingdings" w:hint="default"/>
+      </w:rPr>
+    </w:lvl>
+    <w:lvl w:ilvl="3" w:tplc="04090001" w:tentative="1">
+      <w:start w:val="1"/>
+      <w:numFmt w:val="bullet"/>
+      <w:lvlText w:val=""/>
+      <w:lvlJc w:val="left"/>
+      <w:pPr>
+        <w:ind w:left="2880" w:hanging="360"/>
+      </w:pPr>
+      <w:rPr>
+        <w:rFonts w:ascii="Symbol" w:hAnsi="Symbol" w:hint="default"/>
+      </w:rPr>
+    </w:lvl>
+    <w:lvl w:ilvl="4" w:tplc="04090003" w:tentative="1">
+      <w:start w:val="1"/>
+      <w:numFmt w:val="bullet"/>
+      <w:lvlText w:val="o"/>
+      <w:lvlJc w:val="left"/>
+      <w:pPr>
+        <w:ind w:left="3600" w:hanging="360"/>
+      </w:pPr>
+      <w:rPr>
+        <w:rFonts w:ascii="Courier New" w:hAnsi="Courier New" w:cs="Courier New" w:hint="default"/>
+      </w:rPr>
+    </w:lvl>
+    <w:lvl w:ilvl="5" w:tplc="04090005" w:tentative="1">
+      <w:start w:val="1"/>
+      <w:numFmt w:val="bullet"/>
+      <w:lvlText w:val=""/>
+      <w:lvlJc w:val="left"/>
+      <w:pPr>
+        <w:ind w:left="4320" w:hanging="360"/>
+      </w:pPr>
+      <w:rPr>
+        <w:rFonts w:ascii="Wingdings" w:hAnsi="Wingdings" w:hint="default"/>
+      </w:rPr>
+    </w:lvl>
+    <w:lvl w:ilvl="6" w:tplc="04090001" w:tentative="1">
+      <w:start w:val="1"/>
+      <w:numFmt w:val="bullet"/>
+      <w:lvlText w:val=""/>
+      <w:lvlJc w:val="left"/>
+      <w:pPr>
+        <w:ind w:left="5040" w:hanging="360"/>
+      </w:pPr>
+      <w:rPr>
+        <w:rFonts w:ascii="Symbol" w:hAnsi="Symbol" w:hint="default"/>
+      </w:rPr>
+    </w:lvl>
+    <w:lvl w:ilvl="7" w:tplc="04090003" w:tentative="1">
+      <w:start w:val="1"/>
+      <w:numFmt w:val="bullet"/>
+      <w:lvlText w:val="o"/>
+      <w:lvlJc w:val="left"/>
+      <w:pPr>
+        <w:ind w:left="5760" w:hanging="360"/>
+      </w:pPr>
+      <w:rPr>
+        <w:rFonts w:ascii="Courier New" w:hAnsi="Courier New" w:cs="Courier New" w:hint="default"/>
+      </w:rPr>
+    </w:lvl>
+    <w:lvl w:ilvl="8" w:tplc="04090005" w:tentative="1">
+      <w:start w:val="1"/>
+      <w:numFmt w:val="bullet"/>
+      <w:lvlText w:val=""/>
+      <w:lvlJc w:val="left"/>
+      <w:pPr>
+        <w:ind w:left="6480" w:hanging="360"/>
+      </w:pPr>
+      <w:rPr>
+        <w:rFonts w:ascii="Wingdings" w:hAnsi="Wingdings" w:hint="default"/>
+      </w:rPr>
+    </w:lvl>
+  </w:abstractNum>
+  <w:abstractNum w:abstractNumId="7" w15:restartNumberingAfterBreak="0">
+    <w:nsid w:val="4E29391D"/>
+    <w:multiLevelType w:val="hybridMultilevel"/>
+    <w:tmpl w:val="8C4487AA"/>
+    <w:lvl w:ilvl="0" w:tplc="04090001">
+      <w:start w:val="1"/>
+      <w:numFmt w:val="bullet"/>
+      <w:lvlText w:val=""/>
+      <w:lvlJc w:val="left"/>
+      <w:pPr>
+        <w:ind w:left="720" w:hanging="360"/>
+      </w:pPr>
+      <w:rPr>
+        <w:rFonts w:ascii="Symbol" w:hAnsi="Symbol" w:hint="default"/>
+      </w:rPr>
+    </w:lvl>
+    <w:lvl w:ilvl="1" w:tplc="04090003" w:tentative="1">
+      <w:start w:val="1"/>
+      <w:numFmt w:val="bullet"/>
+      <w:lvlText w:val="o"/>
+      <w:lvlJc w:val="left"/>
+      <w:pPr>
+        <w:ind w:left="1440" w:hanging="360"/>
+      </w:pPr>
+      <w:rPr>
+        <w:rFonts w:ascii="Courier New" w:hAnsi="Courier New" w:cs="Courier New" w:hint="default"/>
+      </w:rPr>
+    </w:lvl>
+    <w:lvl w:ilvl="2" w:tplc="04090005" w:tentative="1">
+      <w:start w:val="1"/>
+      <w:numFmt w:val="bullet"/>
+      <w:lvlText w:val=""/>
+      <w:lvlJc w:val="left"/>
+      <w:pPr>
+        <w:ind w:left="2160" w:hanging="360"/>
+      </w:pPr>
+      <w:rPr>
+        <w:rFonts w:ascii="Wingdings" w:hAnsi="Wingdings" w:hint="default"/>
+      </w:rPr>
+    </w:lvl>
+    <w:lvl w:ilvl="3" w:tplc="04090001" w:tentative="1">
+      <w:start w:val="1"/>
+      <w:numFmt w:val="bullet"/>
+      <w:lvlText w:val=""/>
+      <w:lvlJc w:val="left"/>
+      <w:pPr>
+        <w:ind w:left="2880" w:hanging="360"/>
+      </w:pPr>
+      <w:rPr>
+        <w:rFonts w:ascii="Symbol" w:hAnsi="Symbol" w:hint="default"/>
+      </w:rPr>
+    </w:lvl>
+    <w:lvl w:ilvl="4" w:tplc="04090003" w:tentative="1">
+      <w:start w:val="1"/>
+      <w:numFmt w:val="bullet"/>
+      <w:lvlText w:val="o"/>
+      <w:lvlJc w:val="left"/>
+      <w:pPr>
+        <w:ind w:left="3600" w:hanging="360"/>
+      </w:pPr>
+      <w:rPr>
+        <w:rFonts w:ascii="Courier New" w:hAnsi="Courier New" w:cs="Courier New" w:hint="default"/>
+      </w:rPr>
+    </w:lvl>
+    <w:lvl w:ilvl="5" w:tplc="04090005" w:tentative="1">
+      <w:start w:val="1"/>
+      <w:numFmt w:val="bullet"/>
+      <w:lvlText w:val=""/>
+      <w:lvlJc w:val="left"/>
+      <w:pPr>
+        <w:ind w:left="4320" w:hanging="360"/>
+      </w:pPr>
+      <w:rPr>
+        <w:rFonts w:ascii="Wingdings" w:hAnsi="Wingdings" w:hint="default"/>
+      </w:rPr>
+    </w:lvl>
+    <w:lvl w:ilvl="6" w:tplc="04090001" w:tentative="1">
+      <w:start w:val="1"/>
+      <w:numFmt w:val="bullet"/>
+      <w:lvlText w:val=""/>
+      <w:lvlJc w:val="left"/>
+      <w:pPr>
+        <w:ind w:left="5040" w:hanging="360"/>
+      </w:pPr>
+      <w:rPr>
+        <w:rFonts w:ascii="Symbol" w:hAnsi="Symbol" w:hint="default"/>
+      </w:rPr>
+    </w:lvl>
+    <w:lvl w:ilvl="7" w:tplc="04090003" w:tentative="1">
+      <w:start w:val="1"/>
+      <w:numFmt w:val="bullet"/>
+      <w:lvlText w:val="o"/>
+      <w:lvlJc w:val="left"/>
+      <w:pPr>
+        <w:ind w:left="5760" w:hanging="360"/>
+      </w:pPr>
+      <w:rPr>
+        <w:rFonts w:ascii="Courier New" w:hAnsi="Courier New" w:cs="Courier New" w:hint="default"/>
+      </w:rPr>
+    </w:lvl>
+    <w:lvl w:ilvl="8" w:tplc="04090005" w:tentative="1">
+      <w:start w:val="1"/>
+      <w:numFmt w:val="bullet"/>
+      <w:lvlText w:val=""/>
+      <w:lvlJc w:val="left"/>
+      <w:pPr>
+        <w:ind w:left="6480" w:hanging="360"/>
+      </w:pPr>
+      <w:rPr>
+        <w:rFonts w:ascii="Wingdings" w:hAnsi="Wingdings" w:hint="default"/>
+      </w:rPr>
+    </w:lvl>
+  </w:abstractNum>
+  <w:abstractNum w:abstractNumId="8" w15:restartNumberingAfterBreak="0">
+    <w:nsid w:val="5F45262D"/>
+    <w:multiLevelType w:val="hybridMultilevel"/>
+    <w:tmpl w:val="B0066E20"/>
+    <w:lvl w:ilvl="0" w:tplc="04090001">
+      <w:start w:val="1"/>
+      <w:numFmt w:val="bullet"/>
+      <w:lvlText w:val=""/>
+      <w:lvlJc w:val="left"/>
+      <w:pPr>
+        <w:ind w:left="720" w:hanging="360"/>
+      </w:pPr>
+      <w:rPr>
+        <w:rFonts w:ascii="Symbol" w:hAnsi="Symbol" w:hint="default"/>
+      </w:rPr>
+    </w:lvl>
+    <w:lvl w:ilvl="1" w:tplc="04090003" w:tentative="1">
+      <w:start w:val="1"/>
+      <w:numFmt w:val="bullet"/>
+      <w:lvlText w:val="o"/>
+      <w:lvlJc w:val="left"/>
+      <w:pPr>
+        <w:ind w:left="1440" w:hanging="360"/>
+      </w:pPr>
+      <w:rPr>
+        <w:rFonts w:ascii="Courier New" w:hAnsi="Courier New" w:cs="Courier New" w:hint="default"/>
+      </w:rPr>
+    </w:lvl>
+    <w:lvl w:ilvl="2" w:tplc="04090005" w:tentative="1">
+      <w:start w:val="1"/>
+      <w:numFmt w:val="bullet"/>
+      <w:lvlText w:val=""/>
+      <w:lvlJc w:val="left"/>
+      <w:pPr>
+        <w:ind w:left="2160" w:hanging="360"/>
+      </w:pPr>
+      <w:rPr>
+        <w:rFonts w:ascii="Wingdings" w:hAnsi="Wingdings" w:hint="default"/>
+      </w:rPr>
+    </w:lvl>
+    <w:lvl w:ilvl="3" w:tplc="04090001" w:tentative="1">
+      <w:start w:val="1"/>
+      <w:numFmt w:val="bullet"/>
+      <w:lvlText w:val=""/>
+      <w:lvlJc w:val="left"/>
+      <w:pPr>
+        <w:ind w:left="2880" w:hanging="360"/>
+      </w:pPr>
+      <w:rPr>
+        <w:rFonts w:ascii="Symbol" w:hAnsi="Symbol" w:hint="default"/>
+      </w:rPr>
+    </w:lvl>
+    <w:lvl w:ilvl="4" w:tplc="04090003" w:tentative="1">
+      <w:start w:val="1"/>
+      <w:numFmt w:val="bullet"/>
+      <w:lvlText w:val="o"/>
+      <w:lvlJc w:val="left"/>
+      <w:pPr>
+        <w:ind w:left="3600" w:hanging="360"/>
+      </w:pPr>
+      <w:rPr>
+        <w:rFonts w:ascii="Courier New" w:hAnsi="Courier New" w:cs="Courier New" w:hint="default"/>
+      </w:rPr>
+    </w:lvl>
+    <w:lvl w:ilvl="5" w:tplc="04090005" w:tentative="1">
+      <w:start w:val="1"/>
+      <w:numFmt w:val="bullet"/>
+      <w:lvlText w:val=""/>
+      <w:lvlJc w:val="left"/>
+      <w:pPr>
+        <w:ind w:left="4320" w:hanging="360"/>
+      </w:pPr>
+      <w:rPr>
+        <w:rFonts w:ascii="Wingdings" w:hAnsi="Wingdings" w:hint="default"/>
+      </w:rPr>
+    </w:lvl>
+    <w:lvl w:ilvl="6" w:tplc="04090001" w:tentative="1">
+      <w:start w:val="1"/>
+      <w:numFmt w:val="bullet"/>
+      <w:lvlText w:val=""/>
+      <w:lvlJc w:val="left"/>
+      <w:pPr>
+        <w:ind w:left="5040" w:hanging="360"/>
+      </w:pPr>
+      <w:rPr>
+        <w:rFonts w:ascii="Symbol" w:hAnsi="Symbol" w:hint="default"/>
+      </w:rPr>
+    </w:lvl>
+    <w:lvl w:ilvl="7" w:tplc="04090003" w:tentative="1">
+      <w:start w:val="1"/>
+      <w:numFmt w:val="bullet"/>
+      <w:lvlText w:val="o"/>
+      <w:lvlJc w:val="left"/>
+      <w:pPr>
+        <w:ind w:left="5760" w:hanging="360"/>
+      </w:pPr>
+      <w:rPr>
+        <w:rFonts w:ascii="Courier New" w:hAnsi="Courier New" w:cs="Courier New" w:hint="default"/>
+      </w:rPr>
+    </w:lvl>
+    <w:lvl w:ilvl="8" w:tplc="04090005" w:tentative="1">
+      <w:start w:val="1"/>
+      <w:numFmt w:val="bullet"/>
+      <w:lvlText w:val=""/>
+      <w:lvlJc w:val="left"/>
+      <w:pPr>
+        <w:ind w:left="6480" w:hanging="360"/>
+      </w:pPr>
+      <w:rPr>
+        <w:rFonts w:ascii="Wingdings" w:hAnsi="Wingdings" w:hint="default"/>
+      </w:rPr>
+    </w:lvl>
+  </w:abstractNum>
+  <w:abstractNum w:abstractNumId="9" w15:restartNumberingAfterBreak="0">
+    <w:nsid w:val="61A25113"/>
+    <w:multiLevelType w:val="hybridMultilevel"/>
+    <w:tmpl w:val="FC48E8BE"/>
+    <w:lvl w:ilvl="0" w:tplc="04090001">
+      <w:start w:val="1"/>
+      <w:numFmt w:val="bullet"/>
+      <w:lvlText w:val=""/>
+      <w:lvlJc w:val="left"/>
+      <w:pPr>
+        <w:ind w:left="720" w:hanging="360"/>
+      </w:pPr>
+      <w:rPr>
+        <w:rFonts w:ascii="Symbol" w:hAnsi="Symbol" w:hint="default"/>
+      </w:rPr>
+    </w:lvl>
+    <w:lvl w:ilvl="1" w:tplc="04090003" w:tentative="1">
+      <w:start w:val="1"/>
+      <w:numFmt w:val="bullet"/>
+      <w:lvlText w:val="o"/>
+      <w:lvlJc w:val="left"/>
+      <w:pPr>
+        <w:ind w:left="1440" w:hanging="360"/>
+      </w:pPr>
+      <w:rPr>
+        <w:rFonts w:ascii="Courier New" w:hAnsi="Courier New" w:cs="Courier New" w:hint="default"/>
+      </w:rPr>
+    </w:lvl>
+    <w:lvl w:ilvl="2" w:tplc="04090005" w:tentative="1">
+      <w:start w:val="1"/>
+      <w:numFmt w:val="bullet"/>
+      <w:lvlText w:val=""/>
+      <w:lvlJc w:val="left"/>
+      <w:pPr>
+        <w:ind w:left="2160" w:hanging="360"/>
+      </w:pPr>
+      <w:rPr>
+        <w:rFonts w:ascii="Wingdings" w:hAnsi="Wingdings" w:hint="default"/>
+      </w:rPr>
+    </w:lvl>
+    <w:lvl w:ilvl="3" w:tplc="04090001" w:tentative="1">
+      <w:start w:val="1"/>
+      <w:numFmt w:val="bullet"/>
+      <w:lvlText w:val=""/>
+      <w:lvlJc w:val="left"/>
+      <w:pPr>
+        <w:ind w:left="2880" w:hanging="360"/>
+      </w:pPr>
+      <w:rPr>
+        <w:rFonts w:ascii="Symbol" w:hAnsi="Symbol" w:hint="default"/>
+      </w:rPr>
+    </w:lvl>
+    <w:lvl w:ilvl="4" w:tplc="04090003" w:tentative="1">
+      <w:start w:val="1"/>
+      <w:numFmt w:val="bullet"/>
+      <w:lvlText w:val="o"/>
+      <w:lvlJc w:val="left"/>
+      <w:pPr>
+        <w:ind w:left="3600" w:hanging="360"/>
+      </w:pPr>
+      <w:rPr>
+        <w:rFonts w:ascii="Courier New" w:hAnsi="Courier New" w:cs="Courier New" w:hint="default"/>
+      </w:rPr>
+    </w:lvl>
+    <w:lvl w:ilvl="5" w:tplc="04090005" w:tentative="1">
+      <w:start w:val="1"/>
+      <w:numFmt w:val="bullet"/>
+      <w:lvlText w:val=""/>
+      <w:lvlJc w:val="left"/>
+      <w:pPr>
+        <w:ind w:left="4320" w:hanging="360"/>
+      </w:pPr>
+      <w:rPr>
+        <w:rFonts w:ascii="Wingdings" w:hAnsi="Wingdings" w:hint="default"/>
+      </w:rPr>
+    </w:lvl>
+    <w:lvl w:ilvl="6" w:tplc="04090001" w:tentative="1">
+      <w:start w:val="1"/>
+      <w:numFmt w:val="bullet"/>
+      <w:lvlText w:val=""/>
+      <w:lvlJc w:val="left"/>
+      <w:pPr>
+        <w:ind w:left="5040" w:hanging="360"/>
+      </w:pPr>
+      <w:rPr>
+        <w:rFonts w:ascii="Symbol" w:hAnsi="Symbol" w:hint="default"/>
+      </w:rPr>
+    </w:lvl>
+    <w:lvl w:ilvl="7" w:tplc="04090003" w:tentative="1">
+      <w:start w:val="1"/>
+      <w:numFmt w:val="bullet"/>
+      <w:lvlText w:val="o"/>
+      <w:lvlJc w:val="left"/>
+      <w:pPr>
+        <w:ind w:left="5760" w:hanging="360"/>
+      </w:pPr>
+      <w:rPr>
+        <w:rFonts w:ascii="Courier New" w:hAnsi="Courier New" w:cs="Courier New" w:hint="default"/>
+      </w:rPr>
+    </w:lvl>
+    <w:lvl w:ilvl="8" w:tplc="04090005" w:tentative="1">
+      <w:start w:val="1"/>
+      <w:numFmt w:val="bullet"/>
+      <w:lvlText w:val=""/>
+      <w:lvlJc w:val="left"/>
+      <w:pPr>
+        <w:ind w:left="6480" w:hanging="360"/>
+      </w:pPr>
+      <w:rPr>
+        <w:rFonts w:ascii="Wingdings" w:hAnsi="Wingdings" w:hint="default"/>
+      </w:rPr>
+    </w:lvl>
+  </w:abstractNum>
+  <w:num w:numId="1">
+    <w:abstractNumId w:val="7"/>
+  </w:num>
+  <w:num w:numId="2">
+    <w:abstractNumId w:val="9"/>
+  </w:num>
+  <w:num w:numId="3">
+    <w:abstractNumId w:val="0"/>
+  </w:num>
+  <w:num w:numId="4">
+    <w:abstractNumId w:val="4"/>
+  </w:num>
+  <w:num w:numId="5">
+    <w:abstractNumId w:val="2"/>
+  </w:num>
+  <w:num w:numId="6">
+    <w:abstractNumId w:val="8"/>
+  </w:num>
+  <w:num w:numId="7">
+    <w:abstractNumId w:val="3"/>
+  </w:num>
+  <w:num w:numId="8">
+    <w:abstractNumId w:val="1"/>
+  </w:num>
+  <w:num w:numId="9">
+    <w:abstractNumId w:val="5"/>
+  </w:num>
+  <w:num w:numId="10">
+    <w:abstractNumId w:val="6"/>
+  </w:num>
+</w:numbering>
 </file>
 
 <file path=word/styles.xml><?xml version="1.0" encoding="utf-8"?>
@@ -2844,6 +7424,17 @@
       </w:tblBorders>
     </w:tblPr>
   </w:style>
+  <w:style w:type="paragraph" w:styleId="ListParagraph">
+    <w:name w:val="List Paragraph"/>
+    <w:basedOn w:val="Normal"/>
+    <w:uiPriority w:val="34"/>
+    <w:qFormat/>
+    <w:rsid w:val="006D4AA1"/>
+    <w:pPr>
+      <w:ind w:left="720"/>
+      <w:contextualSpacing/>
+    </w:pPr>
+  </w:style>
 </w:styles>
 </file>
 
@@ -3147,7 +7738,7 @@
 </file>
 
 <file path=customXml/itemProps1.xml><?xml version="1.0" encoding="utf-8"?>
-<ds:datastoreItem xmlns:ds="http://schemas.openxmlformats.org/officeDocument/2006/customXml" ds:itemID="{7673C19A-504A-F043-BFB9-8A1FB08B48BF}">
+<ds:datastoreItem xmlns:ds="http://schemas.openxmlformats.org/officeDocument/2006/customXml" ds:itemID="{0A7FFEDA-71D6-CE4C-B9BE-09B44E955599}">
   <ds:schemaRefs>
     <ds:schemaRef ds:uri="http://schemas.openxmlformats.org/officeDocument/2006/bibliography"/>
   </ds:schemaRefs>

</xml_diff>